<commit_message>
updated software requirements and use cases
</commit_message>
<xml_diff>
--- a/docs/software requirements/Requisitos-funcionais.docx
+++ b/docs/software requirements/Requisitos-funcionais.docx
@@ -191,7 +191,15 @@
           <w:sz w:val="24"/>
           <w:szCs w:val="24"/>
         </w:rPr>
-        <w:t>A aplicação deverá permitir o registo e log in do adminstrador na plataforma.</w:t>
+        <w:t>O website</w:t>
+      </w:r>
+      <w:r>
+        <w:rPr>
+          <w:rFonts w:ascii="Arial" w:hAnsi="Arial" w:cs="Arial"/>
+          <w:sz w:val="24"/>
+          <w:szCs w:val="24"/>
+        </w:rPr>
+        <w:t xml:space="preserve"> deverá permitir o registo e log in do adminstrador na plataforma.</w:t>
       </w:r>
     </w:p>
     <w:p>
@@ -353,16 +361,7 @@
           <w:sz w:val="24"/>
           <w:szCs w:val="24"/>
         </w:rPr>
-        <w:t>0</w:t>
-      </w:r>
-      <w:r>
-        <w:rPr>
-          <w:rFonts w:ascii="Arial" w:hAnsi="Arial" w:cs="Arial"/>
-          <w:b/>
-          <w:sz w:val="24"/>
-          <w:szCs w:val="24"/>
-        </w:rPr>
-        <w:t>2</w:t>
+        <w:t>02</w:t>
       </w:r>
     </w:p>
     <w:p>
@@ -449,16 +448,7 @@
           <w:sz w:val="24"/>
           <w:szCs w:val="24"/>
         </w:rPr>
-        <w:t>WEB-0</w:t>
-      </w:r>
-      <w:r>
-        <w:rPr>
-          <w:rFonts w:ascii="Arial" w:hAnsi="Arial" w:cs="Arial"/>
-          <w:bCs/>
-          <w:sz w:val="24"/>
-          <w:szCs w:val="24"/>
-        </w:rPr>
-        <w:t>2</w:t>
+        <w:t>WEB-02</w:t>
       </w:r>
     </w:p>
     <w:p>
@@ -494,23 +484,47 @@
           <w:sz w:val="24"/>
           <w:szCs w:val="24"/>
         </w:rPr>
-        <w:t>O administrador</w:t>
-      </w:r>
-      <w:r>
-        <w:rPr>
-          <w:rFonts w:ascii="Arial" w:hAnsi="Arial" w:cs="Arial"/>
-          <w:sz w:val="24"/>
-          <w:szCs w:val="24"/>
-        </w:rPr>
-        <w:t xml:space="preserve"> deverá permitir o registo </w:t>
-      </w:r>
-      <w:r>
-        <w:rPr>
-          <w:rFonts w:ascii="Arial" w:hAnsi="Arial" w:cs="Arial"/>
-          <w:sz w:val="24"/>
-          <w:szCs w:val="24"/>
-        </w:rPr>
-        <w:t>ou remoção de acesso</w:t>
+        <w:t>Deverá ser possível</w:t>
+      </w:r>
+      <w:r>
+        <w:rPr>
+          <w:rFonts w:ascii="Arial" w:hAnsi="Arial" w:cs="Arial"/>
+          <w:sz w:val="24"/>
+          <w:szCs w:val="24"/>
+        </w:rPr>
+        <w:t xml:space="preserve"> regist</w:t>
+      </w:r>
+      <w:r>
+        <w:rPr>
+          <w:rFonts w:ascii="Arial" w:hAnsi="Arial" w:cs="Arial"/>
+          <w:sz w:val="24"/>
+          <w:szCs w:val="24"/>
+        </w:rPr>
+        <w:t>ar</w:t>
+      </w:r>
+      <w:r>
+        <w:rPr>
+          <w:rFonts w:ascii="Arial" w:hAnsi="Arial" w:cs="Arial"/>
+          <w:sz w:val="24"/>
+          <w:szCs w:val="24"/>
+        </w:rPr>
+        <w:t xml:space="preserve"> ou remo</w:t>
+      </w:r>
+      <w:r>
+        <w:rPr>
+          <w:rFonts w:ascii="Arial" w:hAnsi="Arial" w:cs="Arial"/>
+          <w:sz w:val="24"/>
+          <w:szCs w:val="24"/>
+        </w:rPr>
+        <w:t>ver o</w:t>
+      </w:r>
+      <w:r>
+        <w:rPr>
+          <w:rFonts w:ascii="Arial" w:hAnsi="Arial" w:cs="Arial"/>
+          <w:sz w:val="24"/>
+          <w:szCs w:val="24"/>
+        </w:rPr>
+        <w:t xml:space="preserve"> acesso</w:t>
       </w:r>
       <w:r>
         <w:rPr>
@@ -526,15 +540,7 @@
           <w:sz w:val="24"/>
           <w:szCs w:val="24"/>
         </w:rPr>
-        <w:t xml:space="preserve"> ao parque automóvel</w:t>
-      </w:r>
-      <w:r>
-        <w:rPr>
-          <w:rFonts w:ascii="Arial" w:hAnsi="Arial" w:cs="Arial"/>
-          <w:sz w:val="24"/>
-          <w:szCs w:val="24"/>
-        </w:rPr>
-        <w:t>.</w:t>
+        <w:t xml:space="preserve"> ao parque automóvel.</w:t>
       </w:r>
     </w:p>
     <w:p>
@@ -744,7 +750,7 @@
           <w:sz w:val="24"/>
           <w:szCs w:val="24"/>
         </w:rPr>
-        <w:t>Consulta da lista de automóveis.</w:t>
+        <w:t>Lista atual de utilizadores no parque.</w:t>
       </w:r>
     </w:p>
     <w:p>
@@ -774,6 +780,339 @@
           <w:sz w:val="24"/>
           <w:szCs w:val="24"/>
         </w:rPr>
+        <w:t>03</w:t>
+      </w:r>
+    </w:p>
+    <w:p>
+      <w:pPr>
+        <w:spacing w:line="360" w:lineRule="auto"/>
+        <w:jc w:val="both"/>
+        <w:rPr>
+          <w:rFonts w:ascii="Arial" w:hAnsi="Arial" w:cs="Arial"/>
+          <w:bCs/>
+          <w:sz w:val="24"/>
+          <w:szCs w:val="24"/>
+        </w:rPr>
+      </w:pPr>
+      <w:r>
+        <w:rPr>
+          <w:rFonts w:ascii="Arial" w:hAnsi="Arial" w:cs="Arial"/>
+          <w:b/>
+          <w:sz w:val="24"/>
+          <w:szCs w:val="24"/>
+        </w:rPr>
+        <w:t>Categoria:</w:t>
+      </w:r>
+      <w:r>
+        <w:rPr>
+          <w:rFonts w:ascii="Arial" w:hAnsi="Arial" w:cs="Arial"/>
+          <w:b/>
+          <w:sz w:val="24"/>
+          <w:szCs w:val="24"/>
+        </w:rPr>
+        <w:t xml:space="preserve"> </w:t>
+      </w:r>
+      <w:r>
+        <w:rPr>
+          <w:rFonts w:ascii="Arial" w:hAnsi="Arial" w:cs="Arial"/>
+          <w:bCs/>
+          <w:sz w:val="24"/>
+          <w:szCs w:val="24"/>
+        </w:rPr>
+        <w:t>Website</w:t>
+      </w:r>
+    </w:p>
+    <w:p>
+      <w:pPr>
+        <w:spacing w:line="360" w:lineRule="auto"/>
+        <w:jc w:val="both"/>
+        <w:rPr>
+          <w:rFonts w:ascii="Arial" w:hAnsi="Arial" w:cs="Arial"/>
+          <w:bCs/>
+          <w:sz w:val="24"/>
+          <w:szCs w:val="24"/>
+        </w:rPr>
+      </w:pPr>
+      <w:r>
+        <w:rPr>
+          <w:rFonts w:ascii="Arial" w:hAnsi="Arial" w:cs="Arial"/>
+          <w:b/>
+          <w:sz w:val="24"/>
+          <w:szCs w:val="24"/>
+        </w:rPr>
+        <w:t>I</w:t>
+      </w:r>
+      <w:r>
+        <w:rPr>
+          <w:rFonts w:ascii="Arial" w:hAnsi="Arial" w:cs="Arial"/>
+          <w:b/>
+          <w:sz w:val="24"/>
+          <w:szCs w:val="24"/>
+        </w:rPr>
+        <w:t>D</w:t>
+      </w:r>
+      <w:r>
+        <w:rPr>
+          <w:rFonts w:ascii="Arial" w:hAnsi="Arial" w:cs="Arial"/>
+          <w:b/>
+          <w:sz w:val="24"/>
+          <w:szCs w:val="24"/>
+        </w:rPr>
+        <w:t xml:space="preserve">: </w:t>
+      </w:r>
+      <w:r>
+        <w:rPr>
+          <w:rFonts w:ascii="Arial" w:hAnsi="Arial" w:cs="Arial"/>
+          <w:bCs/>
+          <w:sz w:val="24"/>
+          <w:szCs w:val="24"/>
+        </w:rPr>
+        <w:t>WEB-03</w:t>
+      </w:r>
+    </w:p>
+    <w:p>
+      <w:pPr>
+        <w:spacing w:line="360" w:lineRule="auto"/>
+        <w:jc w:val="both"/>
+        <w:rPr>
+          <w:rFonts w:ascii="Arial" w:hAnsi="Arial" w:cs="Arial"/>
+          <w:sz w:val="24"/>
+          <w:szCs w:val="24"/>
+        </w:rPr>
+      </w:pPr>
+      <w:r>
+        <w:rPr>
+          <w:rFonts w:ascii="Arial" w:hAnsi="Arial" w:cs="Arial"/>
+          <w:b/>
+          <w:sz w:val="24"/>
+          <w:szCs w:val="24"/>
+        </w:rPr>
+        <w:t>Descrição:</w:t>
+      </w:r>
+      <w:r>
+        <w:rPr>
+          <w:rFonts w:ascii="Arial" w:hAnsi="Arial" w:cs="Arial"/>
+          <w:sz w:val="24"/>
+          <w:szCs w:val="24"/>
+        </w:rPr>
+        <w:t xml:space="preserve"> </w:t>
+      </w:r>
+      <w:r>
+        <w:rPr>
+          <w:rFonts w:ascii="Arial" w:hAnsi="Arial" w:cs="Arial"/>
+          <w:sz w:val="24"/>
+          <w:szCs w:val="24"/>
+        </w:rPr>
+        <w:t xml:space="preserve">O website </w:t>
+      </w:r>
+      <w:r>
+        <w:rPr>
+          <w:rFonts w:ascii="Arial" w:hAnsi="Arial" w:cs="Arial"/>
+          <w:sz w:val="24"/>
+          <w:szCs w:val="24"/>
+        </w:rPr>
+        <w:t>deverá</w:t>
+      </w:r>
+      <w:r>
+        <w:rPr>
+          <w:rFonts w:ascii="Arial" w:hAnsi="Arial" w:cs="Arial"/>
+          <w:sz w:val="24"/>
+          <w:szCs w:val="24"/>
+        </w:rPr>
+        <w:t xml:space="preserve"> </w:t>
+      </w:r>
+      <w:r>
+        <w:rPr>
+          <w:rFonts w:ascii="Arial" w:hAnsi="Arial" w:cs="Arial"/>
+          <w:sz w:val="24"/>
+          <w:szCs w:val="24"/>
+        </w:rPr>
+        <w:t>disponibilizar</w:t>
+      </w:r>
+      <w:r>
+        <w:rPr>
+          <w:rFonts w:ascii="Arial" w:hAnsi="Arial" w:cs="Arial"/>
+          <w:sz w:val="24"/>
+          <w:szCs w:val="24"/>
+        </w:rPr>
+        <w:t xml:space="preserve"> a lista</w:t>
+      </w:r>
+      <w:r>
+        <w:rPr>
+          <w:rFonts w:ascii="Arial" w:hAnsi="Arial" w:cs="Arial"/>
+          <w:sz w:val="24"/>
+          <w:szCs w:val="24"/>
+        </w:rPr>
+        <w:t xml:space="preserve"> de automóveis atualmente no parque</w:t>
+      </w:r>
+      <w:r>
+        <w:rPr>
+          <w:rFonts w:ascii="Arial" w:hAnsi="Arial" w:cs="Arial"/>
+          <w:sz w:val="24"/>
+          <w:szCs w:val="24"/>
+        </w:rPr>
+        <w:t>.</w:t>
+      </w:r>
+    </w:p>
+    <w:p>
+      <w:pPr>
+        <w:spacing w:line="360" w:lineRule="auto"/>
+        <w:jc w:val="both"/>
+        <w:rPr>
+          <w:rFonts w:ascii="Arial" w:hAnsi="Arial" w:cs="Arial"/>
+          <w:sz w:val="24"/>
+          <w:szCs w:val="24"/>
+        </w:rPr>
+      </w:pPr>
+      <w:r>
+        <w:rPr>
+          <w:rFonts w:ascii="Arial" w:hAnsi="Arial" w:cs="Arial"/>
+          <w:b/>
+          <w:sz w:val="24"/>
+          <w:szCs w:val="24"/>
+        </w:rPr>
+        <w:t>Prioridade:</w:t>
+      </w:r>
+      <w:r>
+        <w:rPr>
+          <w:rFonts w:ascii="Arial" w:hAnsi="Arial" w:cs="Arial"/>
+          <w:b/>
+          <w:sz w:val="24"/>
+          <w:szCs w:val="24"/>
+        </w:rPr>
+        <w:t xml:space="preserve"> </w:t>
+      </w:r>
+      <w:r>
+        <w:rPr>
+          <w:rFonts w:ascii="Arial" w:hAnsi="Arial" w:cs="Arial"/>
+          <w:bCs/>
+          <w:sz w:val="24"/>
+          <w:szCs w:val="24"/>
+        </w:rPr>
+        <w:t>Alta</w:t>
+      </w:r>
+      <w:r>
+        <w:rPr>
+          <w:rFonts w:ascii="Arial" w:hAnsi="Arial" w:cs="Arial"/>
+          <w:sz w:val="24"/>
+          <w:szCs w:val="24"/>
+        </w:rPr>
+        <w:t xml:space="preserve"> </w:t>
+      </w:r>
+    </w:p>
+    <w:p>
+      <w:pPr>
+        <w:spacing w:line="360" w:lineRule="auto"/>
+        <w:jc w:val="both"/>
+        <w:rPr>
+          <w:rFonts w:ascii="Arial" w:hAnsi="Arial" w:cs="Arial"/>
+          <w:sz w:val="24"/>
+          <w:szCs w:val="24"/>
+        </w:rPr>
+      </w:pPr>
+      <w:r>
+        <w:rPr>
+          <w:rFonts w:ascii="Arial" w:hAnsi="Arial" w:cs="Arial"/>
+          <w:b/>
+          <w:sz w:val="24"/>
+          <w:szCs w:val="24"/>
+        </w:rPr>
+        <w:t>Estado:</w:t>
+      </w:r>
+      <w:r>
+        <w:rPr>
+          <w:rFonts w:ascii="Arial" w:hAnsi="Arial" w:cs="Arial"/>
+          <w:sz w:val="24"/>
+          <w:szCs w:val="24"/>
+        </w:rPr>
+        <w:t xml:space="preserve"> </w:t>
+      </w:r>
+      <w:r>
+        <w:rPr>
+          <w:rFonts w:ascii="Arial" w:hAnsi="Arial" w:cs="Arial"/>
+          <w:sz w:val="24"/>
+          <w:szCs w:val="24"/>
+        </w:rPr>
+        <w:t>Fixo</w:t>
+      </w:r>
+    </w:p>
+    <w:p>
+      <w:pPr>
+        <w:spacing w:line="360" w:lineRule="auto"/>
+        <w:jc w:val="both"/>
+        <w:rPr>
+          <w:rFonts w:ascii="Arial" w:hAnsi="Arial" w:cs="Arial"/>
+          <w:sz w:val="24"/>
+          <w:szCs w:val="24"/>
+        </w:rPr>
+      </w:pPr>
+    </w:p>
+    <w:p>
+      <w:pPr>
+        <w:spacing w:line="360" w:lineRule="auto"/>
+        <w:jc w:val="both"/>
+        <w:rPr>
+          <w:rFonts w:ascii="Arial" w:hAnsi="Arial" w:cs="Arial"/>
+          <w:bCs/>
+          <w:sz w:val="24"/>
+          <w:szCs w:val="24"/>
+        </w:rPr>
+      </w:pPr>
+      <w:r>
+        <w:rPr>
+          <w:rFonts w:ascii="Arial" w:hAnsi="Arial" w:cs="Arial"/>
+          <w:b/>
+          <w:sz w:val="24"/>
+          <w:szCs w:val="24"/>
+        </w:rPr>
+        <w:t>Nome:</w:t>
+      </w:r>
+      <w:r>
+        <w:rPr>
+          <w:rFonts w:ascii="Arial" w:hAnsi="Arial" w:cs="Arial"/>
+          <w:b/>
+          <w:sz w:val="24"/>
+          <w:szCs w:val="24"/>
+        </w:rPr>
+        <w:t xml:space="preserve"> </w:t>
+      </w:r>
+      <w:r>
+        <w:rPr>
+          <w:rFonts w:ascii="Arial" w:hAnsi="Arial" w:cs="Arial"/>
+          <w:bCs/>
+          <w:sz w:val="24"/>
+          <w:szCs w:val="24"/>
+        </w:rPr>
+        <w:t>Pesquisa de lotação do parque por data.</w:t>
+      </w:r>
+    </w:p>
+    <w:p>
+      <w:pPr>
+        <w:spacing w:line="360" w:lineRule="auto"/>
+        <w:jc w:val="both"/>
+        <w:rPr>
+          <w:rFonts w:ascii="Arial" w:hAnsi="Arial" w:cs="Arial"/>
+          <w:b/>
+          <w:sz w:val="24"/>
+          <w:szCs w:val="24"/>
+        </w:rPr>
+      </w:pPr>
+      <w:r>
+        <w:rPr>
+          <w:rFonts w:ascii="Arial" w:hAnsi="Arial" w:cs="Arial"/>
+          <w:b/>
+          <w:sz w:val="24"/>
+          <w:szCs w:val="24"/>
+        </w:rPr>
+        <w:t xml:space="preserve">Requisito Funcional </w:t>
+      </w:r>
+      <w:r>
+        <w:rPr>
+          <w:rFonts w:ascii="Arial" w:hAnsi="Arial" w:cs="Arial"/>
+          <w:b/>
+          <w:sz w:val="24"/>
+          <w:szCs w:val="24"/>
+        </w:rPr>
         <w:t>0</w:t>
       </w:r>
       <w:r>
@@ -783,7 +1122,7 @@
           <w:sz w:val="24"/>
           <w:szCs w:val="24"/>
         </w:rPr>
-        <w:t>3</w:t>
+        <w:t>4</w:t>
       </w:r>
     </w:p>
     <w:p>
@@ -822,16 +1161,7 @@
           <w:sz w:val="24"/>
           <w:szCs w:val="24"/>
         </w:rPr>
-        <w:t>Websit</w:t>
-      </w:r>
-      <w:r>
-        <w:rPr>
-          <w:rFonts w:ascii="Arial" w:hAnsi="Arial" w:cs="Arial"/>
-          <w:bCs/>
-          <w:sz w:val="24"/>
-          <w:szCs w:val="24"/>
-        </w:rPr>
-        <w:t>e</w:t>
+        <w:t>Website</w:t>
       </w:r>
     </w:p>
     <w:p>
@@ -888,7 +1218,7 @@
           <w:sz w:val="24"/>
           <w:szCs w:val="24"/>
         </w:rPr>
-        <w:t>3</w:t>
+        <w:t>4</w:t>
       </w:r>
     </w:p>
     <w:p>
@@ -924,55 +1254,31 @@
           <w:sz w:val="24"/>
           <w:szCs w:val="24"/>
         </w:rPr>
-        <w:t>O utilizador</w:t>
-      </w:r>
-      <w:r>
-        <w:rPr>
-          <w:rFonts w:ascii="Arial" w:hAnsi="Arial" w:cs="Arial"/>
-          <w:sz w:val="24"/>
-          <w:szCs w:val="24"/>
-        </w:rPr>
-        <w:t xml:space="preserve"> deverá</w:t>
-      </w:r>
-      <w:r>
-        <w:rPr>
-          <w:rFonts w:ascii="Arial" w:hAnsi="Arial" w:cs="Arial"/>
-          <w:sz w:val="24"/>
-          <w:szCs w:val="24"/>
-        </w:rPr>
-        <w:t xml:space="preserve"> conseguir</w:t>
-      </w:r>
-      <w:r>
-        <w:rPr>
-          <w:rFonts w:ascii="Arial" w:hAnsi="Arial" w:cs="Arial"/>
-          <w:sz w:val="24"/>
-          <w:szCs w:val="24"/>
-        </w:rPr>
-        <w:t xml:space="preserve"> consulta</w:t>
-      </w:r>
-      <w:r>
-        <w:rPr>
-          <w:rFonts w:ascii="Arial" w:hAnsi="Arial" w:cs="Arial"/>
-          <w:sz w:val="24"/>
-          <w:szCs w:val="24"/>
-        </w:rPr>
-        <w:t>r a lista</w:t>
-      </w:r>
-      <w:r>
-        <w:rPr>
-          <w:rFonts w:ascii="Arial" w:hAnsi="Arial" w:cs="Arial"/>
-          <w:sz w:val="24"/>
-          <w:szCs w:val="24"/>
-        </w:rPr>
-        <w:t xml:space="preserve"> de automóveis atualmente no parque ou num data prévia</w:t>
-      </w:r>
-      <w:r>
-        <w:rPr>
-          <w:rFonts w:ascii="Arial" w:hAnsi="Arial" w:cs="Arial"/>
-          <w:sz w:val="24"/>
-          <w:szCs w:val="24"/>
-        </w:rPr>
-        <w:t>.</w:t>
+        <w:t xml:space="preserve">O website </w:t>
+      </w:r>
+      <w:r>
+        <w:rPr>
+          <w:rFonts w:ascii="Arial" w:hAnsi="Arial" w:cs="Arial"/>
+          <w:sz w:val="24"/>
+          <w:szCs w:val="24"/>
+        </w:rPr>
+        <w:t xml:space="preserve">deverá disponibilizar a lista de automóveis </w:t>
+      </w:r>
+      <w:r>
+        <w:rPr>
+          <w:rFonts w:ascii="Arial" w:hAnsi="Arial" w:cs="Arial"/>
+          <w:sz w:val="24"/>
+          <w:szCs w:val="24"/>
+        </w:rPr>
+        <w:t>numa determinada data</w:t>
+      </w:r>
+      <w:r>
+        <w:rPr>
+          <w:rFonts w:ascii="Arial" w:hAnsi="Arial" w:cs="Arial"/>
+          <w:sz w:val="24"/>
+          <w:szCs w:val="24"/>
+        </w:rPr>
+        <w:t xml:space="preserve"> no parque.</w:t>
       </w:r>
     </w:p>
     <w:p>
@@ -1074,384 +1380,74 @@
         <w:jc w:val="both"/>
         <w:rPr>
           <w:rFonts w:ascii="Arial" w:hAnsi="Arial" w:cs="Arial"/>
-          <w:bCs/>
-          <w:sz w:val="24"/>
-          <w:szCs w:val="24"/>
-        </w:rPr>
-      </w:pPr>
-      <w:r>
-        <w:rPr>
-          <w:rFonts w:ascii="Arial" w:hAnsi="Arial" w:cs="Arial"/>
-          <w:b/>
-          <w:sz w:val="24"/>
-          <w:szCs w:val="24"/>
-        </w:rPr>
-        <w:t>Nome:</w:t>
-      </w:r>
-      <w:r>
-        <w:rPr>
-          <w:rFonts w:ascii="Arial" w:hAnsi="Arial" w:cs="Arial"/>
-          <w:b/>
-          <w:sz w:val="24"/>
-          <w:szCs w:val="24"/>
-        </w:rPr>
-        <w:t xml:space="preserve"> </w:t>
-      </w:r>
-      <w:r>
-        <w:rPr>
-          <w:rFonts w:ascii="Arial" w:hAnsi="Arial" w:cs="Arial"/>
-          <w:bCs/>
-          <w:sz w:val="24"/>
-          <w:szCs w:val="24"/>
-        </w:rPr>
-        <w:t>Modo de funcionamento do parque</w:t>
-      </w:r>
-    </w:p>
-    <w:p>
-      <w:pPr>
-        <w:spacing w:line="360" w:lineRule="auto"/>
-        <w:jc w:val="both"/>
-        <w:rPr>
-          <w:rFonts w:ascii="Arial" w:hAnsi="Arial" w:cs="Arial"/>
-          <w:b/>
-          <w:sz w:val="24"/>
-          <w:szCs w:val="24"/>
-        </w:rPr>
-      </w:pPr>
-      <w:r>
-        <w:rPr>
-          <w:rFonts w:ascii="Arial" w:hAnsi="Arial" w:cs="Arial"/>
-          <w:b/>
-          <w:sz w:val="24"/>
-          <w:szCs w:val="24"/>
-        </w:rPr>
-        <w:t xml:space="preserve">Requisito Funcional </w:t>
-      </w:r>
-      <w:r>
-        <w:rPr>
-          <w:rFonts w:ascii="Arial" w:hAnsi="Arial" w:cs="Arial"/>
-          <w:b/>
-          <w:sz w:val="24"/>
-          <w:szCs w:val="24"/>
-        </w:rPr>
-        <w:t>0</w:t>
-      </w:r>
-      <w:r>
-        <w:rPr>
-          <w:rFonts w:ascii="Arial" w:hAnsi="Arial" w:cs="Arial"/>
-          <w:b/>
-          <w:sz w:val="24"/>
-          <w:szCs w:val="24"/>
-        </w:rPr>
-        <w:t>4</w:t>
-      </w:r>
-    </w:p>
-    <w:p>
-      <w:pPr>
-        <w:spacing w:line="360" w:lineRule="auto"/>
-        <w:jc w:val="both"/>
-        <w:rPr>
-          <w:rFonts w:ascii="Arial" w:hAnsi="Arial" w:cs="Arial"/>
-          <w:bCs/>
-          <w:sz w:val="24"/>
-          <w:szCs w:val="24"/>
-        </w:rPr>
-      </w:pPr>
-      <w:r>
-        <w:rPr>
-          <w:rFonts w:ascii="Arial" w:hAnsi="Arial" w:cs="Arial"/>
-          <w:b/>
-          <w:sz w:val="24"/>
-          <w:szCs w:val="24"/>
-        </w:rPr>
-        <w:t>Categoria:</w:t>
-      </w:r>
-      <w:r>
-        <w:rPr>
-          <w:rFonts w:ascii="Arial" w:hAnsi="Arial" w:cs="Arial"/>
-          <w:b/>
-          <w:sz w:val="24"/>
-          <w:szCs w:val="24"/>
-        </w:rPr>
-        <w:t xml:space="preserve"> </w:t>
-      </w:r>
-      <w:r>
-        <w:rPr>
-          <w:rFonts w:ascii="Arial" w:hAnsi="Arial" w:cs="Arial"/>
-          <w:bCs/>
-          <w:sz w:val="24"/>
-          <w:szCs w:val="24"/>
-        </w:rPr>
-        <w:t>Web</w:t>
-      </w:r>
-      <w:r>
-        <w:rPr>
-          <w:rFonts w:ascii="Arial" w:hAnsi="Arial" w:cs="Arial"/>
-          <w:bCs/>
-          <w:sz w:val="24"/>
-          <w:szCs w:val="24"/>
-        </w:rPr>
-        <w:t>site</w:t>
-      </w:r>
-    </w:p>
-    <w:p>
-      <w:pPr>
-        <w:spacing w:line="360" w:lineRule="auto"/>
-        <w:jc w:val="both"/>
-        <w:rPr>
-          <w:rFonts w:ascii="Arial" w:hAnsi="Arial" w:cs="Arial"/>
-          <w:bCs/>
-          <w:sz w:val="24"/>
-          <w:szCs w:val="24"/>
-        </w:rPr>
-      </w:pPr>
-      <w:r>
-        <w:rPr>
-          <w:rFonts w:ascii="Arial" w:hAnsi="Arial" w:cs="Arial"/>
-          <w:b/>
-          <w:sz w:val="24"/>
-          <w:szCs w:val="24"/>
-        </w:rPr>
-        <w:t>I</w:t>
-      </w:r>
-      <w:r>
-        <w:rPr>
-          <w:rFonts w:ascii="Arial" w:hAnsi="Arial" w:cs="Arial"/>
-          <w:b/>
-          <w:sz w:val="24"/>
-          <w:szCs w:val="24"/>
-        </w:rPr>
-        <w:t>D</w:t>
-      </w:r>
-      <w:r>
-        <w:rPr>
-          <w:rFonts w:ascii="Arial" w:hAnsi="Arial" w:cs="Arial"/>
-          <w:b/>
-          <w:sz w:val="24"/>
-          <w:szCs w:val="24"/>
-        </w:rPr>
-        <w:t xml:space="preserve">: </w:t>
-      </w:r>
-      <w:r>
-        <w:rPr>
-          <w:rFonts w:ascii="Arial" w:hAnsi="Arial" w:cs="Arial"/>
-          <w:bCs/>
-          <w:sz w:val="24"/>
-          <w:szCs w:val="24"/>
-        </w:rPr>
-        <w:t>WEB-0</w:t>
-      </w:r>
-      <w:r>
-        <w:rPr>
-          <w:rFonts w:ascii="Arial" w:hAnsi="Arial" w:cs="Arial"/>
-          <w:bCs/>
-          <w:sz w:val="24"/>
-          <w:szCs w:val="24"/>
-        </w:rPr>
-        <w:t>4</w:t>
-      </w:r>
-    </w:p>
-    <w:p>
-      <w:pPr>
-        <w:spacing w:line="360" w:lineRule="auto"/>
-        <w:jc w:val="both"/>
-        <w:rPr>
-          <w:rFonts w:ascii="Arial" w:hAnsi="Arial" w:cs="Arial"/>
-          <w:sz w:val="24"/>
-          <w:szCs w:val="24"/>
-        </w:rPr>
-      </w:pPr>
-      <w:r>
-        <w:rPr>
-          <w:rFonts w:ascii="Arial" w:hAnsi="Arial" w:cs="Arial"/>
-          <w:b/>
-          <w:sz w:val="24"/>
-          <w:szCs w:val="24"/>
-        </w:rPr>
-        <w:t>Descrição:</w:t>
-      </w:r>
-      <w:r>
-        <w:rPr>
-          <w:rFonts w:ascii="Arial" w:hAnsi="Arial" w:cs="Arial"/>
-          <w:sz w:val="24"/>
-          <w:szCs w:val="24"/>
-        </w:rPr>
-        <w:t xml:space="preserve"> </w:t>
-      </w:r>
-      <w:r>
-        <w:rPr>
-          <w:rFonts w:ascii="Arial" w:hAnsi="Arial" w:cs="Arial"/>
-          <w:sz w:val="24"/>
-          <w:szCs w:val="24"/>
-        </w:rPr>
-        <w:t xml:space="preserve">A aplicação deverá permitir </w:t>
-      </w:r>
-      <w:r>
-        <w:rPr>
-          <w:rFonts w:ascii="Arial" w:hAnsi="Arial" w:cs="Arial"/>
-          <w:sz w:val="24"/>
-          <w:szCs w:val="24"/>
-        </w:rPr>
-        <w:t xml:space="preserve">a existência de dois modos de parque, ou seja, modo aberto, onde o parque está aberto para todos e apenas é registado na base de dados a matrícula, ou modo fechado que apenas tem acesso quem está registado no parque préviamente. </w:t>
-      </w:r>
-    </w:p>
-    <w:p>
-      <w:pPr>
-        <w:spacing w:line="360" w:lineRule="auto"/>
-        <w:jc w:val="both"/>
-        <w:rPr>
-          <w:rFonts w:ascii="Arial" w:hAnsi="Arial" w:cs="Arial"/>
-          <w:sz w:val="24"/>
-          <w:szCs w:val="24"/>
-        </w:rPr>
-      </w:pPr>
-      <w:r>
-        <w:rPr>
-          <w:rFonts w:ascii="Arial" w:hAnsi="Arial" w:cs="Arial"/>
-          <w:b/>
-          <w:sz w:val="24"/>
-          <w:szCs w:val="24"/>
-        </w:rPr>
-        <w:t>Prioridade:</w:t>
-      </w:r>
-      <w:r>
-        <w:rPr>
-          <w:rFonts w:ascii="Arial" w:hAnsi="Arial" w:cs="Arial"/>
-          <w:b/>
-          <w:sz w:val="24"/>
-          <w:szCs w:val="24"/>
-        </w:rPr>
-        <w:t xml:space="preserve"> </w:t>
-      </w:r>
-      <w:r>
-        <w:rPr>
-          <w:rFonts w:ascii="Arial" w:hAnsi="Arial" w:cs="Arial"/>
-          <w:bCs/>
-          <w:sz w:val="24"/>
-          <w:szCs w:val="24"/>
-        </w:rPr>
-        <w:t>Alta</w:t>
-      </w:r>
-      <w:r>
-        <w:rPr>
-          <w:rFonts w:ascii="Arial" w:hAnsi="Arial" w:cs="Arial"/>
-          <w:sz w:val="24"/>
-          <w:szCs w:val="24"/>
-        </w:rPr>
-        <w:t xml:space="preserve"> </w:t>
-      </w:r>
-    </w:p>
-    <w:p>
-      <w:pPr>
-        <w:spacing w:line="360" w:lineRule="auto"/>
-        <w:jc w:val="both"/>
-        <w:rPr>
-          <w:rFonts w:ascii="Arial" w:hAnsi="Arial" w:cs="Arial"/>
-          <w:sz w:val="24"/>
-          <w:szCs w:val="24"/>
-        </w:rPr>
-      </w:pPr>
-      <w:r>
-        <w:rPr>
-          <w:rFonts w:ascii="Arial" w:hAnsi="Arial" w:cs="Arial"/>
-          <w:b/>
-          <w:sz w:val="24"/>
-          <w:szCs w:val="24"/>
-        </w:rPr>
-        <w:t>Estado:</w:t>
-      </w:r>
-      <w:r>
-        <w:rPr>
-          <w:rFonts w:ascii="Arial" w:hAnsi="Arial" w:cs="Arial"/>
-          <w:sz w:val="24"/>
-          <w:szCs w:val="24"/>
-        </w:rPr>
-        <w:t xml:space="preserve"> </w:t>
-      </w:r>
-      <w:r>
-        <w:rPr>
-          <w:rFonts w:ascii="Arial" w:hAnsi="Arial" w:cs="Arial"/>
-          <w:sz w:val="24"/>
-          <w:szCs w:val="24"/>
-        </w:rPr>
-        <w:t>Fixo</w:t>
-      </w:r>
-    </w:p>
-    <w:p>
-      <w:pPr>
-        <w:spacing w:line="360" w:lineRule="auto"/>
-        <w:jc w:val="both"/>
-        <w:rPr>
-          <w:rFonts w:ascii="Arial" w:hAnsi="Arial" w:cs="Arial"/>
-          <w:sz w:val="24"/>
-          <w:szCs w:val="24"/>
-        </w:rPr>
-      </w:pPr>
-    </w:p>
-    <w:p>
-      <w:pPr>
-        <w:spacing w:line="360" w:lineRule="auto"/>
-        <w:jc w:val="both"/>
-        <w:rPr>
-          <w:rFonts w:ascii="Arial" w:hAnsi="Arial" w:cs="Arial"/>
-          <w:sz w:val="24"/>
-          <w:szCs w:val="24"/>
-        </w:rPr>
-      </w:pPr>
-    </w:p>
-    <w:p>
-      <w:pPr>
-        <w:spacing w:line="360" w:lineRule="auto"/>
-        <w:jc w:val="both"/>
-        <w:rPr>
-          <w:rFonts w:ascii="Arial" w:hAnsi="Arial" w:cs="Arial"/>
-          <w:sz w:val="24"/>
-          <w:szCs w:val="24"/>
-        </w:rPr>
-      </w:pPr>
-    </w:p>
-    <w:p>
-      <w:pPr>
-        <w:spacing w:line="360" w:lineRule="auto"/>
-        <w:jc w:val="both"/>
-        <w:rPr>
-          <w:rFonts w:ascii="Arial" w:hAnsi="Arial" w:cs="Arial"/>
-          <w:sz w:val="24"/>
-          <w:szCs w:val="24"/>
-        </w:rPr>
-      </w:pPr>
-    </w:p>
-    <w:p>
-      <w:pPr>
-        <w:spacing w:line="360" w:lineRule="auto"/>
-        <w:jc w:val="both"/>
-        <w:rPr>
-          <w:rFonts w:ascii="Arial" w:hAnsi="Arial" w:cs="Arial"/>
-          <w:sz w:val="24"/>
-          <w:szCs w:val="24"/>
-        </w:rPr>
-      </w:pPr>
-    </w:p>
-    <w:p>
-      <w:pPr>
-        <w:spacing w:line="360" w:lineRule="auto"/>
-        <w:jc w:val="both"/>
-        <w:rPr>
-          <w:rFonts w:ascii="Arial" w:hAnsi="Arial" w:cs="Arial"/>
-          <w:sz w:val="24"/>
-          <w:szCs w:val="24"/>
-        </w:rPr>
-      </w:pPr>
-    </w:p>
-    <w:p>
-      <w:pPr>
-        <w:spacing w:line="360" w:lineRule="auto"/>
-        <w:jc w:val="both"/>
-        <w:rPr>
-          <w:rFonts w:ascii="Arial" w:hAnsi="Arial" w:cs="Arial"/>
-          <w:sz w:val="24"/>
-          <w:szCs w:val="24"/>
-          <w:u w:val="single"/>
+          <w:sz w:val="24"/>
+          <w:szCs w:val="24"/>
+        </w:rPr>
+      </w:pPr>
+    </w:p>
+    <w:p>
+      <w:pPr>
+        <w:spacing w:line="360" w:lineRule="auto"/>
+        <w:jc w:val="both"/>
+        <w:rPr>
+          <w:rFonts w:ascii="Arial" w:hAnsi="Arial" w:cs="Arial"/>
+          <w:sz w:val="24"/>
+          <w:szCs w:val="24"/>
+        </w:rPr>
+      </w:pPr>
+    </w:p>
+    <w:p>
+      <w:pPr>
+        <w:spacing w:line="360" w:lineRule="auto"/>
+        <w:jc w:val="both"/>
+        <w:rPr>
+          <w:rFonts w:ascii="Arial" w:hAnsi="Arial" w:cs="Arial"/>
+          <w:sz w:val="24"/>
+          <w:szCs w:val="24"/>
+        </w:rPr>
+      </w:pPr>
+    </w:p>
+    <w:p>
+      <w:pPr>
+        <w:spacing w:line="360" w:lineRule="auto"/>
+        <w:jc w:val="both"/>
+        <w:rPr>
+          <w:rFonts w:ascii="Arial" w:hAnsi="Arial" w:cs="Arial"/>
+          <w:sz w:val="24"/>
+          <w:szCs w:val="24"/>
+        </w:rPr>
+      </w:pPr>
+    </w:p>
+    <w:p>
+      <w:pPr>
+        <w:spacing w:line="360" w:lineRule="auto"/>
+        <w:jc w:val="both"/>
+        <w:rPr>
+          <w:rFonts w:ascii="Arial" w:hAnsi="Arial" w:cs="Arial"/>
+          <w:sz w:val="24"/>
+          <w:szCs w:val="24"/>
+        </w:rPr>
+      </w:pPr>
+    </w:p>
+    <w:p>
+      <w:pPr>
+        <w:spacing w:line="360" w:lineRule="auto"/>
+        <w:jc w:val="both"/>
+        <w:rPr>
+          <w:rFonts w:ascii="Arial" w:hAnsi="Arial" w:cs="Arial"/>
+          <w:sz w:val="24"/>
+          <w:szCs w:val="24"/>
+        </w:rPr>
+      </w:pPr>
+    </w:p>
+    <w:p>
+      <w:pPr>
+        <w:spacing w:line="360" w:lineRule="auto"/>
+        <w:jc w:val="both"/>
+        <w:rPr>
+          <w:rFonts w:ascii="Arial" w:hAnsi="Arial" w:cs="Arial"/>
+          <w:sz w:val="24"/>
+          <w:szCs w:val="24"/>
         </w:rPr>
       </w:pPr>
     </w:p>
@@ -1492,6 +1488,705 @@
           <w:sz w:val="24"/>
           <w:szCs w:val="24"/>
         </w:rPr>
+        <w:t>Consulta de acesso ao parque de um determinado utilizador.</w:t>
+      </w:r>
+    </w:p>
+    <w:p>
+      <w:pPr>
+        <w:spacing w:line="360" w:lineRule="auto"/>
+        <w:jc w:val="both"/>
+        <w:rPr>
+          <w:rFonts w:ascii="Arial" w:hAnsi="Arial" w:cs="Arial"/>
+          <w:b/>
+          <w:sz w:val="24"/>
+          <w:szCs w:val="24"/>
+        </w:rPr>
+      </w:pPr>
+      <w:r>
+        <w:rPr>
+          <w:rFonts w:ascii="Arial" w:hAnsi="Arial" w:cs="Arial"/>
+          <w:b/>
+          <w:sz w:val="24"/>
+          <w:szCs w:val="24"/>
+        </w:rPr>
+        <w:t xml:space="preserve">Requisito Funcional </w:t>
+      </w:r>
+      <w:r>
+        <w:rPr>
+          <w:rFonts w:ascii="Arial" w:hAnsi="Arial" w:cs="Arial"/>
+          <w:b/>
+          <w:sz w:val="24"/>
+          <w:szCs w:val="24"/>
+        </w:rPr>
+        <w:t>0</w:t>
+      </w:r>
+      <w:r>
+        <w:rPr>
+          <w:rFonts w:ascii="Arial" w:hAnsi="Arial" w:cs="Arial"/>
+          <w:b/>
+          <w:sz w:val="24"/>
+          <w:szCs w:val="24"/>
+        </w:rPr>
+        <w:t>5</w:t>
+      </w:r>
+    </w:p>
+    <w:p>
+      <w:pPr>
+        <w:spacing w:line="360" w:lineRule="auto"/>
+        <w:jc w:val="both"/>
+        <w:rPr>
+          <w:rFonts w:ascii="Arial" w:hAnsi="Arial" w:cs="Arial"/>
+          <w:bCs/>
+          <w:sz w:val="24"/>
+          <w:szCs w:val="24"/>
+        </w:rPr>
+      </w:pPr>
+      <w:r>
+        <w:rPr>
+          <w:rFonts w:ascii="Arial" w:hAnsi="Arial" w:cs="Arial"/>
+          <w:b/>
+          <w:sz w:val="24"/>
+          <w:szCs w:val="24"/>
+        </w:rPr>
+        <w:t>Categoria:</w:t>
+      </w:r>
+      <w:r>
+        <w:rPr>
+          <w:rFonts w:ascii="Arial" w:hAnsi="Arial" w:cs="Arial"/>
+          <w:b/>
+          <w:sz w:val="24"/>
+          <w:szCs w:val="24"/>
+        </w:rPr>
+        <w:t xml:space="preserve"> </w:t>
+      </w:r>
+      <w:r>
+        <w:rPr>
+          <w:rFonts w:ascii="Arial" w:hAnsi="Arial" w:cs="Arial"/>
+          <w:bCs/>
+          <w:sz w:val="24"/>
+          <w:szCs w:val="24"/>
+        </w:rPr>
+        <w:t>Website</w:t>
+      </w:r>
+    </w:p>
+    <w:p>
+      <w:pPr>
+        <w:spacing w:line="360" w:lineRule="auto"/>
+        <w:jc w:val="both"/>
+        <w:rPr>
+          <w:rFonts w:ascii="Arial" w:hAnsi="Arial" w:cs="Arial"/>
+          <w:bCs/>
+          <w:sz w:val="24"/>
+          <w:szCs w:val="24"/>
+        </w:rPr>
+      </w:pPr>
+      <w:r>
+        <w:rPr>
+          <w:rFonts w:ascii="Arial" w:hAnsi="Arial" w:cs="Arial"/>
+          <w:b/>
+          <w:sz w:val="24"/>
+          <w:szCs w:val="24"/>
+        </w:rPr>
+        <w:t>I</w:t>
+      </w:r>
+      <w:r>
+        <w:rPr>
+          <w:rFonts w:ascii="Arial" w:hAnsi="Arial" w:cs="Arial"/>
+          <w:b/>
+          <w:sz w:val="24"/>
+          <w:szCs w:val="24"/>
+        </w:rPr>
+        <w:t>D</w:t>
+      </w:r>
+      <w:r>
+        <w:rPr>
+          <w:rFonts w:ascii="Arial" w:hAnsi="Arial" w:cs="Arial"/>
+          <w:b/>
+          <w:sz w:val="24"/>
+          <w:szCs w:val="24"/>
+        </w:rPr>
+        <w:t xml:space="preserve">: </w:t>
+      </w:r>
+      <w:r>
+        <w:rPr>
+          <w:rFonts w:ascii="Arial" w:hAnsi="Arial" w:cs="Arial"/>
+          <w:bCs/>
+          <w:sz w:val="24"/>
+          <w:szCs w:val="24"/>
+        </w:rPr>
+        <w:t>WEB-0</w:t>
+      </w:r>
+      <w:r>
+        <w:rPr>
+          <w:rFonts w:ascii="Arial" w:hAnsi="Arial" w:cs="Arial"/>
+          <w:bCs/>
+          <w:sz w:val="24"/>
+          <w:szCs w:val="24"/>
+        </w:rPr>
+        <w:t>5</w:t>
+      </w:r>
+    </w:p>
+    <w:p>
+      <w:pPr>
+        <w:spacing w:line="360" w:lineRule="auto"/>
+        <w:jc w:val="both"/>
+        <w:rPr>
+          <w:rFonts w:ascii="Arial" w:hAnsi="Arial" w:cs="Arial"/>
+          <w:sz w:val="24"/>
+          <w:szCs w:val="24"/>
+        </w:rPr>
+      </w:pPr>
+      <w:r>
+        <w:rPr>
+          <w:rFonts w:ascii="Arial" w:hAnsi="Arial" w:cs="Arial"/>
+          <w:b/>
+          <w:sz w:val="24"/>
+          <w:szCs w:val="24"/>
+        </w:rPr>
+        <w:t>Descrição:</w:t>
+      </w:r>
+      <w:r>
+        <w:rPr>
+          <w:rFonts w:ascii="Arial" w:hAnsi="Arial" w:cs="Arial"/>
+          <w:sz w:val="24"/>
+          <w:szCs w:val="24"/>
+        </w:rPr>
+        <w:t xml:space="preserve"> </w:t>
+      </w:r>
+      <w:r>
+        <w:rPr>
+          <w:rFonts w:ascii="Arial" w:hAnsi="Arial" w:cs="Arial"/>
+          <w:sz w:val="24"/>
+          <w:szCs w:val="24"/>
+        </w:rPr>
+        <w:t>Deverá ser possível consultar as datas de aceso de um determinado utilizador do parque.</w:t>
+      </w:r>
+    </w:p>
+    <w:p>
+      <w:pPr>
+        <w:spacing w:line="360" w:lineRule="auto"/>
+        <w:jc w:val="both"/>
+        <w:rPr>
+          <w:rFonts w:ascii="Arial" w:hAnsi="Arial" w:cs="Arial"/>
+          <w:sz w:val="24"/>
+          <w:szCs w:val="24"/>
+        </w:rPr>
+      </w:pPr>
+      <w:r>
+        <w:rPr>
+          <w:rFonts w:ascii="Arial" w:hAnsi="Arial" w:cs="Arial"/>
+          <w:b/>
+          <w:sz w:val="24"/>
+          <w:szCs w:val="24"/>
+        </w:rPr>
+        <w:t>Prioridade:</w:t>
+      </w:r>
+      <w:r>
+        <w:rPr>
+          <w:rFonts w:ascii="Arial" w:hAnsi="Arial" w:cs="Arial"/>
+          <w:b/>
+          <w:sz w:val="24"/>
+          <w:szCs w:val="24"/>
+        </w:rPr>
+        <w:t xml:space="preserve"> </w:t>
+      </w:r>
+      <w:r>
+        <w:rPr>
+          <w:rFonts w:ascii="Arial" w:hAnsi="Arial" w:cs="Arial"/>
+          <w:bCs/>
+          <w:sz w:val="24"/>
+          <w:szCs w:val="24"/>
+        </w:rPr>
+        <w:t>Médio.</w:t>
+      </w:r>
+    </w:p>
+    <w:p>
+      <w:pPr>
+        <w:spacing w:line="360" w:lineRule="auto"/>
+        <w:jc w:val="both"/>
+        <w:rPr>
+          <w:rFonts w:ascii="Arial" w:hAnsi="Arial" w:cs="Arial"/>
+          <w:sz w:val="24"/>
+          <w:szCs w:val="24"/>
+        </w:rPr>
+      </w:pPr>
+      <w:r>
+        <w:rPr>
+          <w:rFonts w:ascii="Arial" w:hAnsi="Arial" w:cs="Arial"/>
+          <w:b/>
+          <w:sz w:val="24"/>
+          <w:szCs w:val="24"/>
+        </w:rPr>
+        <w:t>Estado:</w:t>
+      </w:r>
+      <w:r>
+        <w:rPr>
+          <w:rFonts w:ascii="Arial" w:hAnsi="Arial" w:cs="Arial"/>
+          <w:sz w:val="24"/>
+          <w:szCs w:val="24"/>
+        </w:rPr>
+        <w:t xml:space="preserve"> </w:t>
+      </w:r>
+      <w:r>
+        <w:rPr>
+          <w:rFonts w:ascii="Arial" w:hAnsi="Arial" w:cs="Arial"/>
+          <w:sz w:val="24"/>
+          <w:szCs w:val="24"/>
+        </w:rPr>
+        <w:t>Fixo</w:t>
+      </w:r>
+    </w:p>
+    <w:p>
+      <w:pPr>
+        <w:spacing w:line="360" w:lineRule="auto"/>
+        <w:jc w:val="both"/>
+        <w:rPr>
+          <w:rFonts w:ascii="Arial" w:hAnsi="Arial" w:cs="Arial"/>
+          <w:sz w:val="24"/>
+          <w:szCs w:val="24"/>
+        </w:rPr>
+      </w:pPr>
+    </w:p>
+    <w:p>
+      <w:pPr>
+        <w:spacing w:line="360" w:lineRule="auto"/>
+        <w:jc w:val="both"/>
+        <w:rPr>
+          <w:rFonts w:ascii="Arial" w:hAnsi="Arial" w:cs="Arial"/>
+          <w:bCs/>
+          <w:sz w:val="24"/>
+          <w:szCs w:val="24"/>
+        </w:rPr>
+      </w:pPr>
+      <w:r>
+        <w:rPr>
+          <w:rFonts w:ascii="Arial" w:hAnsi="Arial" w:cs="Arial"/>
+          <w:b/>
+          <w:sz w:val="24"/>
+          <w:szCs w:val="24"/>
+        </w:rPr>
+        <w:t>Nome:</w:t>
+      </w:r>
+      <w:r>
+        <w:rPr>
+          <w:rFonts w:ascii="Arial" w:hAnsi="Arial" w:cs="Arial"/>
+          <w:b/>
+          <w:sz w:val="24"/>
+          <w:szCs w:val="24"/>
+        </w:rPr>
+        <w:t xml:space="preserve"> </w:t>
+      </w:r>
+      <w:r>
+        <w:rPr>
+          <w:rFonts w:ascii="Arial" w:hAnsi="Arial" w:cs="Arial"/>
+          <w:bCs/>
+          <w:sz w:val="24"/>
+          <w:szCs w:val="24"/>
+        </w:rPr>
+        <w:t>Modo de funcionamento do parque</w:t>
+      </w:r>
+      <w:r>
+        <w:rPr>
+          <w:rFonts w:ascii="Arial" w:hAnsi="Arial" w:cs="Arial"/>
+          <w:bCs/>
+          <w:sz w:val="24"/>
+          <w:szCs w:val="24"/>
+        </w:rPr>
+        <w:t>.</w:t>
+      </w:r>
+    </w:p>
+    <w:p>
+      <w:pPr>
+        <w:spacing w:line="360" w:lineRule="auto"/>
+        <w:jc w:val="both"/>
+        <w:rPr>
+          <w:rFonts w:ascii="Arial" w:hAnsi="Arial" w:cs="Arial"/>
+          <w:b/>
+          <w:sz w:val="24"/>
+          <w:szCs w:val="24"/>
+        </w:rPr>
+      </w:pPr>
+      <w:r>
+        <w:rPr>
+          <w:rFonts w:ascii="Arial" w:hAnsi="Arial" w:cs="Arial"/>
+          <w:b/>
+          <w:sz w:val="24"/>
+          <w:szCs w:val="24"/>
+        </w:rPr>
+        <w:t xml:space="preserve">Requisito Funcional </w:t>
+      </w:r>
+      <w:r>
+        <w:rPr>
+          <w:rFonts w:ascii="Arial" w:hAnsi="Arial" w:cs="Arial"/>
+          <w:b/>
+          <w:sz w:val="24"/>
+          <w:szCs w:val="24"/>
+        </w:rPr>
+        <w:t>0</w:t>
+      </w:r>
+      <w:r>
+        <w:rPr>
+          <w:rFonts w:ascii="Arial" w:hAnsi="Arial" w:cs="Arial"/>
+          <w:b/>
+          <w:sz w:val="24"/>
+          <w:szCs w:val="24"/>
+        </w:rPr>
+        <w:t>6</w:t>
+      </w:r>
+    </w:p>
+    <w:p>
+      <w:pPr>
+        <w:spacing w:line="360" w:lineRule="auto"/>
+        <w:jc w:val="both"/>
+        <w:rPr>
+          <w:rFonts w:ascii="Arial" w:hAnsi="Arial" w:cs="Arial"/>
+          <w:bCs/>
+          <w:sz w:val="24"/>
+          <w:szCs w:val="24"/>
+        </w:rPr>
+      </w:pPr>
+      <w:r>
+        <w:rPr>
+          <w:rFonts w:ascii="Arial" w:hAnsi="Arial" w:cs="Arial"/>
+          <w:b/>
+          <w:sz w:val="24"/>
+          <w:szCs w:val="24"/>
+        </w:rPr>
+        <w:t>Categoria:</w:t>
+      </w:r>
+      <w:r>
+        <w:rPr>
+          <w:rFonts w:ascii="Arial" w:hAnsi="Arial" w:cs="Arial"/>
+          <w:b/>
+          <w:sz w:val="24"/>
+          <w:szCs w:val="24"/>
+        </w:rPr>
+        <w:t xml:space="preserve"> </w:t>
+      </w:r>
+      <w:r>
+        <w:rPr>
+          <w:rFonts w:ascii="Arial" w:hAnsi="Arial" w:cs="Arial"/>
+          <w:bCs/>
+          <w:sz w:val="24"/>
+          <w:szCs w:val="24"/>
+        </w:rPr>
+        <w:t>Website</w:t>
+      </w:r>
+    </w:p>
+    <w:p>
+      <w:pPr>
+        <w:spacing w:line="360" w:lineRule="auto"/>
+        <w:jc w:val="both"/>
+        <w:rPr>
+          <w:rFonts w:ascii="Arial" w:hAnsi="Arial" w:cs="Arial"/>
+          <w:bCs/>
+          <w:sz w:val="24"/>
+          <w:szCs w:val="24"/>
+        </w:rPr>
+      </w:pPr>
+      <w:r>
+        <w:rPr>
+          <w:rFonts w:ascii="Arial" w:hAnsi="Arial" w:cs="Arial"/>
+          <w:b/>
+          <w:sz w:val="24"/>
+          <w:szCs w:val="24"/>
+        </w:rPr>
+        <w:t>I</w:t>
+      </w:r>
+      <w:r>
+        <w:rPr>
+          <w:rFonts w:ascii="Arial" w:hAnsi="Arial" w:cs="Arial"/>
+          <w:b/>
+          <w:sz w:val="24"/>
+          <w:szCs w:val="24"/>
+        </w:rPr>
+        <w:t>D</w:t>
+      </w:r>
+      <w:r>
+        <w:rPr>
+          <w:rFonts w:ascii="Arial" w:hAnsi="Arial" w:cs="Arial"/>
+          <w:b/>
+          <w:sz w:val="24"/>
+          <w:szCs w:val="24"/>
+        </w:rPr>
+        <w:t xml:space="preserve">: </w:t>
+      </w:r>
+      <w:r>
+        <w:rPr>
+          <w:rFonts w:ascii="Arial" w:hAnsi="Arial" w:cs="Arial"/>
+          <w:bCs/>
+          <w:sz w:val="24"/>
+          <w:szCs w:val="24"/>
+        </w:rPr>
+        <w:t>WEB-0</w:t>
+      </w:r>
+      <w:r>
+        <w:rPr>
+          <w:rFonts w:ascii="Arial" w:hAnsi="Arial" w:cs="Arial"/>
+          <w:bCs/>
+          <w:sz w:val="24"/>
+          <w:szCs w:val="24"/>
+        </w:rPr>
+        <w:t>6</w:t>
+      </w:r>
+    </w:p>
+    <w:p>
+      <w:pPr>
+        <w:spacing w:line="360" w:lineRule="auto"/>
+        <w:jc w:val="both"/>
+        <w:rPr>
+          <w:rFonts w:ascii="Arial" w:hAnsi="Arial" w:cs="Arial"/>
+          <w:sz w:val="24"/>
+          <w:szCs w:val="24"/>
+        </w:rPr>
+      </w:pPr>
+      <w:r>
+        <w:rPr>
+          <w:rFonts w:ascii="Arial" w:hAnsi="Arial" w:cs="Arial"/>
+          <w:b/>
+          <w:sz w:val="24"/>
+          <w:szCs w:val="24"/>
+        </w:rPr>
+        <w:t>Descrição:</w:t>
+      </w:r>
+      <w:r>
+        <w:rPr>
+          <w:rFonts w:ascii="Arial" w:hAnsi="Arial" w:cs="Arial"/>
+          <w:sz w:val="24"/>
+          <w:szCs w:val="24"/>
+        </w:rPr>
+        <w:t xml:space="preserve"> </w:t>
+      </w:r>
+      <w:r>
+        <w:rPr>
+          <w:rFonts w:ascii="Arial" w:hAnsi="Arial" w:cs="Arial"/>
+          <w:sz w:val="24"/>
+          <w:szCs w:val="24"/>
+        </w:rPr>
+        <w:t>O website</w:t>
+      </w:r>
+      <w:r>
+        <w:rPr>
+          <w:rFonts w:ascii="Arial" w:hAnsi="Arial" w:cs="Arial"/>
+          <w:sz w:val="24"/>
+          <w:szCs w:val="24"/>
+        </w:rPr>
+        <w:t xml:space="preserve"> deverá permitir a existência de dois modos de parque, ou seja, modo aberto, onde o parque está aberto para todos e apenas é registado na base de dados a matrícula</w:t>
+      </w:r>
+      <w:r>
+        <w:rPr>
+          <w:rFonts w:ascii="Arial" w:hAnsi="Arial" w:cs="Arial"/>
+          <w:sz w:val="24"/>
+          <w:szCs w:val="24"/>
+        </w:rPr>
+        <w:t xml:space="preserve"> que acedeu ao parque</w:t>
+      </w:r>
+      <w:r>
+        <w:rPr>
+          <w:rFonts w:ascii="Arial" w:hAnsi="Arial" w:cs="Arial"/>
+          <w:sz w:val="24"/>
+          <w:szCs w:val="24"/>
+        </w:rPr>
+        <w:t xml:space="preserve">, ou modo fechado que apenas tem acesso quem está registado no parque préviamente. </w:t>
+      </w:r>
+    </w:p>
+    <w:p>
+      <w:pPr>
+        <w:spacing w:line="360" w:lineRule="auto"/>
+        <w:jc w:val="both"/>
+        <w:rPr>
+          <w:rFonts w:ascii="Arial" w:hAnsi="Arial" w:cs="Arial"/>
+          <w:sz w:val="24"/>
+          <w:szCs w:val="24"/>
+        </w:rPr>
+      </w:pPr>
+      <w:r>
+        <w:rPr>
+          <w:rFonts w:ascii="Arial" w:hAnsi="Arial" w:cs="Arial"/>
+          <w:b/>
+          <w:sz w:val="24"/>
+          <w:szCs w:val="24"/>
+        </w:rPr>
+        <w:t>Prioridade:</w:t>
+      </w:r>
+      <w:r>
+        <w:rPr>
+          <w:rFonts w:ascii="Arial" w:hAnsi="Arial" w:cs="Arial"/>
+          <w:b/>
+          <w:sz w:val="24"/>
+          <w:szCs w:val="24"/>
+        </w:rPr>
+        <w:t xml:space="preserve"> </w:t>
+      </w:r>
+      <w:r>
+        <w:rPr>
+          <w:rFonts w:ascii="Arial" w:hAnsi="Arial" w:cs="Arial"/>
+          <w:bCs/>
+          <w:sz w:val="24"/>
+          <w:szCs w:val="24"/>
+        </w:rPr>
+        <w:t>Alta</w:t>
+      </w:r>
+      <w:r>
+        <w:rPr>
+          <w:rFonts w:ascii="Arial" w:hAnsi="Arial" w:cs="Arial"/>
+          <w:sz w:val="24"/>
+          <w:szCs w:val="24"/>
+        </w:rPr>
+        <w:t xml:space="preserve"> </w:t>
+      </w:r>
+    </w:p>
+    <w:p>
+      <w:pPr>
+        <w:spacing w:line="360" w:lineRule="auto"/>
+        <w:jc w:val="both"/>
+        <w:rPr>
+          <w:rFonts w:ascii="Arial" w:hAnsi="Arial" w:cs="Arial"/>
+          <w:sz w:val="24"/>
+          <w:szCs w:val="24"/>
+        </w:rPr>
+      </w:pPr>
+      <w:r>
+        <w:rPr>
+          <w:rFonts w:ascii="Arial" w:hAnsi="Arial" w:cs="Arial"/>
+          <w:b/>
+          <w:sz w:val="24"/>
+          <w:szCs w:val="24"/>
+        </w:rPr>
+        <w:t>Estado:</w:t>
+      </w:r>
+      <w:r>
+        <w:rPr>
+          <w:rFonts w:ascii="Arial" w:hAnsi="Arial" w:cs="Arial"/>
+          <w:sz w:val="24"/>
+          <w:szCs w:val="24"/>
+        </w:rPr>
+        <w:t xml:space="preserve"> </w:t>
+      </w:r>
+      <w:r>
+        <w:rPr>
+          <w:rFonts w:ascii="Arial" w:hAnsi="Arial" w:cs="Arial"/>
+          <w:sz w:val="24"/>
+          <w:szCs w:val="24"/>
+        </w:rPr>
+        <w:t>Fixo</w:t>
+      </w:r>
+    </w:p>
+    <w:p>
+      <w:pPr>
+        <w:spacing w:line="360" w:lineRule="auto"/>
+        <w:jc w:val="both"/>
+        <w:rPr>
+          <w:rFonts w:ascii="Arial" w:hAnsi="Arial" w:cs="Arial"/>
+          <w:sz w:val="24"/>
+          <w:szCs w:val="24"/>
+        </w:rPr>
+      </w:pPr>
+    </w:p>
+    <w:p>
+      <w:pPr>
+        <w:spacing w:line="360" w:lineRule="auto"/>
+        <w:jc w:val="both"/>
+        <w:rPr>
+          <w:rFonts w:ascii="Arial" w:hAnsi="Arial" w:cs="Arial"/>
+          <w:sz w:val="24"/>
+          <w:szCs w:val="24"/>
+        </w:rPr>
+      </w:pPr>
+    </w:p>
+    <w:p>
+      <w:pPr>
+        <w:spacing w:line="360" w:lineRule="auto"/>
+        <w:jc w:val="both"/>
+        <w:rPr>
+          <w:rFonts w:ascii="Arial" w:hAnsi="Arial" w:cs="Arial"/>
+          <w:sz w:val="24"/>
+          <w:szCs w:val="24"/>
+        </w:rPr>
+      </w:pPr>
+    </w:p>
+    <w:p>
+      <w:pPr>
+        <w:spacing w:line="360" w:lineRule="auto"/>
+        <w:jc w:val="both"/>
+        <w:rPr>
+          <w:rFonts w:ascii="Arial" w:hAnsi="Arial" w:cs="Arial"/>
+          <w:sz w:val="24"/>
+          <w:szCs w:val="24"/>
+        </w:rPr>
+      </w:pPr>
+    </w:p>
+    <w:p>
+      <w:pPr>
+        <w:spacing w:line="360" w:lineRule="auto"/>
+        <w:jc w:val="both"/>
+        <w:rPr>
+          <w:rFonts w:ascii="Arial" w:hAnsi="Arial" w:cs="Arial"/>
+          <w:sz w:val="24"/>
+          <w:szCs w:val="24"/>
+        </w:rPr>
+      </w:pPr>
+    </w:p>
+    <w:p>
+      <w:pPr>
+        <w:spacing w:line="360" w:lineRule="auto"/>
+        <w:jc w:val="both"/>
+        <w:rPr>
+          <w:rFonts w:ascii="Arial" w:hAnsi="Arial" w:cs="Arial"/>
+          <w:sz w:val="24"/>
+          <w:szCs w:val="24"/>
+        </w:rPr>
+      </w:pPr>
+    </w:p>
+    <w:p>
+      <w:pPr>
+        <w:spacing w:line="360" w:lineRule="auto"/>
+        <w:jc w:val="both"/>
+        <w:rPr>
+          <w:rFonts w:ascii="Arial" w:hAnsi="Arial" w:cs="Arial"/>
+          <w:sz w:val="24"/>
+          <w:szCs w:val="24"/>
+          <w:u w:val="single"/>
+        </w:rPr>
+      </w:pPr>
+    </w:p>
+    <w:p>
+      <w:pPr>
+        <w:spacing w:line="360" w:lineRule="auto"/>
+        <w:jc w:val="both"/>
+        <w:rPr>
+          <w:rFonts w:ascii="Arial" w:hAnsi="Arial" w:cs="Arial"/>
+          <w:bCs/>
+          <w:sz w:val="24"/>
+          <w:szCs w:val="24"/>
+        </w:rPr>
+      </w:pPr>
+      <w:r>
+        <w:rPr>
+          <w:rFonts w:ascii="Arial" w:hAnsi="Arial" w:cs="Arial"/>
+          <w:b/>
+          <w:sz w:val="24"/>
+          <w:szCs w:val="24"/>
+        </w:rPr>
+        <w:lastRenderedPageBreak/>
+        <w:t>Nome:</w:t>
+      </w:r>
+      <w:r>
+        <w:rPr>
+          <w:rFonts w:ascii="Arial" w:hAnsi="Arial" w:cs="Arial"/>
+          <w:b/>
+          <w:sz w:val="24"/>
+          <w:szCs w:val="24"/>
+        </w:rPr>
+        <w:t xml:space="preserve"> </w:t>
+      </w:r>
+      <w:r>
+        <w:rPr>
+          <w:rFonts w:ascii="Arial" w:hAnsi="Arial" w:cs="Arial"/>
+          <w:bCs/>
+          <w:sz w:val="24"/>
+          <w:szCs w:val="24"/>
+        </w:rPr>
         <w:t>Captação de imagem.</w:t>
       </w:r>
     </w:p>
@@ -1522,7 +2217,16 @@
           <w:sz w:val="24"/>
           <w:szCs w:val="24"/>
         </w:rPr>
-        <w:t>05</w:t>
+        <w:t>0</w:t>
+      </w:r>
+      <w:r>
+        <w:rPr>
+          <w:rFonts w:ascii="Arial" w:hAnsi="Arial" w:cs="Arial"/>
+          <w:b/>
+          <w:sz w:val="24"/>
+          <w:szCs w:val="24"/>
+        </w:rPr>
+        <w:t>7</w:t>
       </w:r>
     </w:p>
     <w:p>
@@ -1645,23 +2349,55 @@
           <w:sz w:val="24"/>
           <w:szCs w:val="24"/>
         </w:rPr>
-        <w:t xml:space="preserve">A aplicação deverá </w:t>
-      </w:r>
-      <w:r>
-        <w:rPr>
-          <w:rFonts w:ascii="Arial" w:hAnsi="Arial" w:cs="Arial"/>
-          <w:sz w:val="24"/>
-          <w:szCs w:val="24"/>
-        </w:rPr>
-        <w:t>captar imagens na entrada do parque e enviar para um servidor onde será feita o processamento.</w:t>
-      </w:r>
-      <w:r>
-        <w:rPr>
-          <w:rFonts w:ascii="Arial" w:hAnsi="Arial" w:cs="Arial"/>
-          <w:sz w:val="24"/>
-          <w:szCs w:val="24"/>
-        </w:rPr>
-        <w:t xml:space="preserve"> </w:t>
+        <w:t>Deverá existir</w:t>
+      </w:r>
+      <w:r>
+        <w:rPr>
+          <w:rFonts w:ascii="Arial" w:hAnsi="Arial" w:cs="Arial"/>
+          <w:sz w:val="24"/>
+          <w:szCs w:val="24"/>
+        </w:rPr>
+        <w:t xml:space="preserve"> capta</w:t>
+      </w:r>
+      <w:r>
+        <w:rPr>
+          <w:rFonts w:ascii="Arial" w:hAnsi="Arial" w:cs="Arial"/>
+          <w:sz w:val="24"/>
+          <w:szCs w:val="24"/>
+        </w:rPr>
+        <w:t>ção de</w:t>
+      </w:r>
+      <w:r>
+        <w:rPr>
+          <w:rFonts w:ascii="Arial" w:hAnsi="Arial" w:cs="Arial"/>
+          <w:sz w:val="24"/>
+          <w:szCs w:val="24"/>
+        </w:rPr>
+        <w:t xml:space="preserve"> imagens na entrada</w:t>
+      </w:r>
+      <w:r>
+        <w:rPr>
+          <w:rFonts w:ascii="Arial" w:hAnsi="Arial" w:cs="Arial"/>
+          <w:sz w:val="24"/>
+          <w:szCs w:val="24"/>
+        </w:rPr>
+        <w:t>/saída</w:t>
+      </w:r>
+      <w:r>
+        <w:rPr>
+          <w:rFonts w:ascii="Arial" w:hAnsi="Arial" w:cs="Arial"/>
+          <w:sz w:val="24"/>
+          <w:szCs w:val="24"/>
+        </w:rPr>
+        <w:t xml:space="preserve"> </w:t>
+      </w:r>
+      <w:r>
+        <w:rPr>
+          <w:rFonts w:ascii="Arial" w:hAnsi="Arial" w:cs="Arial"/>
+          <w:sz w:val="24"/>
+          <w:szCs w:val="24"/>
+        </w:rPr>
+        <w:t>do parque para posterior envio para o servidor.</w:t>
       </w:r>
     </w:p>
     <w:p>
@@ -1833,7 +2569,7 @@
           <w:sz w:val="24"/>
           <w:szCs w:val="24"/>
         </w:rPr>
-        <w:t>6</w:t>
+        <w:t>8</w:t>
       </w:r>
     </w:p>
     <w:p>
@@ -1920,7 +2656,410 @@
           <w:sz w:val="24"/>
           <w:szCs w:val="24"/>
         </w:rPr>
-        <w:t>APP</w:t>
+        <w:t>APP-02</w:t>
+      </w:r>
+    </w:p>
+    <w:p>
+      <w:pPr>
+        <w:spacing w:line="360" w:lineRule="auto"/>
+        <w:jc w:val="both"/>
+        <w:rPr>
+          <w:rFonts w:ascii="Arial" w:hAnsi="Arial" w:cs="Arial"/>
+          <w:sz w:val="24"/>
+          <w:szCs w:val="24"/>
+        </w:rPr>
+      </w:pPr>
+      <w:r>
+        <w:rPr>
+          <w:rFonts w:ascii="Arial" w:hAnsi="Arial" w:cs="Arial"/>
+          <w:b/>
+          <w:sz w:val="24"/>
+          <w:szCs w:val="24"/>
+        </w:rPr>
+        <w:t>Descrição:</w:t>
+      </w:r>
+      <w:r>
+        <w:rPr>
+          <w:rFonts w:ascii="Arial" w:hAnsi="Arial" w:cs="Arial"/>
+          <w:sz w:val="24"/>
+          <w:szCs w:val="24"/>
+        </w:rPr>
+        <w:t xml:space="preserve"> </w:t>
+      </w:r>
+      <w:r>
+        <w:rPr>
+          <w:rFonts w:ascii="Arial" w:hAnsi="Arial" w:cs="Arial"/>
+          <w:sz w:val="24"/>
+          <w:szCs w:val="24"/>
+        </w:rPr>
+        <w:t xml:space="preserve">A aplicação deverá proceder a deteção de matrículas automóveis </w:t>
+      </w:r>
+      <w:r>
+        <w:rPr>
+          <w:rFonts w:ascii="Arial" w:hAnsi="Arial" w:cs="Arial"/>
+          <w:sz w:val="24"/>
+          <w:szCs w:val="24"/>
+        </w:rPr>
+        <w:t xml:space="preserve">através da </w:t>
+      </w:r>
+      <w:r>
+        <w:rPr>
+          <w:rFonts w:ascii="Arial" w:hAnsi="Arial" w:cs="Arial"/>
+          <w:sz w:val="24"/>
+          <w:szCs w:val="24"/>
+        </w:rPr>
+        <w:t>captação de imagens</w:t>
+      </w:r>
+      <w:r>
+        <w:rPr>
+          <w:rFonts w:ascii="Arial" w:hAnsi="Arial" w:cs="Arial"/>
+          <w:sz w:val="24"/>
+          <w:szCs w:val="24"/>
+        </w:rPr>
+        <w:t xml:space="preserve"> </w:t>
+      </w:r>
+      <w:r>
+        <w:rPr>
+          <w:rFonts w:ascii="Arial" w:hAnsi="Arial" w:cs="Arial"/>
+          <w:sz w:val="24"/>
+          <w:szCs w:val="24"/>
+        </w:rPr>
+        <w:t>recebidas pela câmara e proceder à sua interpretação.</w:t>
+      </w:r>
+    </w:p>
+    <w:p>
+      <w:pPr>
+        <w:spacing w:line="360" w:lineRule="auto"/>
+        <w:jc w:val="both"/>
+        <w:rPr>
+          <w:rFonts w:ascii="Arial" w:hAnsi="Arial" w:cs="Arial"/>
+          <w:sz w:val="24"/>
+          <w:szCs w:val="24"/>
+        </w:rPr>
+      </w:pPr>
+      <w:r>
+        <w:rPr>
+          <w:rFonts w:ascii="Arial" w:hAnsi="Arial" w:cs="Arial"/>
+          <w:b/>
+          <w:sz w:val="24"/>
+          <w:szCs w:val="24"/>
+        </w:rPr>
+        <w:t>Prioridade:</w:t>
+      </w:r>
+      <w:r>
+        <w:rPr>
+          <w:rFonts w:ascii="Arial" w:hAnsi="Arial" w:cs="Arial"/>
+          <w:b/>
+          <w:sz w:val="24"/>
+          <w:szCs w:val="24"/>
+        </w:rPr>
+        <w:t xml:space="preserve"> </w:t>
+      </w:r>
+      <w:r>
+        <w:rPr>
+          <w:rFonts w:ascii="Arial" w:hAnsi="Arial" w:cs="Arial"/>
+          <w:bCs/>
+          <w:sz w:val="24"/>
+          <w:szCs w:val="24"/>
+        </w:rPr>
+        <w:t>Alta</w:t>
+      </w:r>
+      <w:r>
+        <w:rPr>
+          <w:rFonts w:ascii="Arial" w:hAnsi="Arial" w:cs="Arial"/>
+          <w:sz w:val="24"/>
+          <w:szCs w:val="24"/>
+        </w:rPr>
+        <w:t xml:space="preserve"> </w:t>
+      </w:r>
+    </w:p>
+    <w:p>
+      <w:pPr>
+        <w:spacing w:line="360" w:lineRule="auto"/>
+        <w:jc w:val="both"/>
+        <w:rPr>
+          <w:rFonts w:ascii="Arial" w:hAnsi="Arial" w:cs="Arial"/>
+          <w:sz w:val="24"/>
+          <w:szCs w:val="24"/>
+        </w:rPr>
+      </w:pPr>
+      <w:r>
+        <w:rPr>
+          <w:rFonts w:ascii="Arial" w:hAnsi="Arial" w:cs="Arial"/>
+          <w:b/>
+          <w:sz w:val="24"/>
+          <w:szCs w:val="24"/>
+        </w:rPr>
+        <w:t>Estado:</w:t>
+      </w:r>
+      <w:r>
+        <w:rPr>
+          <w:rFonts w:ascii="Arial" w:hAnsi="Arial" w:cs="Arial"/>
+          <w:sz w:val="24"/>
+          <w:szCs w:val="24"/>
+        </w:rPr>
+        <w:t xml:space="preserve"> </w:t>
+      </w:r>
+      <w:r>
+        <w:rPr>
+          <w:rFonts w:ascii="Arial" w:hAnsi="Arial" w:cs="Arial"/>
+          <w:sz w:val="24"/>
+          <w:szCs w:val="24"/>
+        </w:rPr>
+        <w:t>Fixo</w:t>
+      </w:r>
+    </w:p>
+    <w:p>
+      <w:pPr>
+        <w:spacing w:line="360" w:lineRule="auto"/>
+        <w:jc w:val="both"/>
+        <w:rPr>
+          <w:rFonts w:ascii="Arial" w:hAnsi="Arial" w:cs="Arial"/>
+          <w:sz w:val="24"/>
+          <w:szCs w:val="24"/>
+        </w:rPr>
+      </w:pPr>
+    </w:p>
+    <w:p>
+      <w:pPr>
+        <w:spacing w:line="360" w:lineRule="auto"/>
+        <w:jc w:val="both"/>
+        <w:rPr>
+          <w:rFonts w:ascii="Arial" w:hAnsi="Arial" w:cs="Arial"/>
+          <w:sz w:val="24"/>
+          <w:szCs w:val="24"/>
+        </w:rPr>
+      </w:pPr>
+    </w:p>
+    <w:p>
+      <w:pPr>
+        <w:spacing w:line="360" w:lineRule="auto"/>
+        <w:jc w:val="both"/>
+        <w:rPr>
+          <w:rFonts w:ascii="Arial" w:hAnsi="Arial" w:cs="Arial"/>
+          <w:sz w:val="24"/>
+          <w:szCs w:val="24"/>
+        </w:rPr>
+      </w:pPr>
+    </w:p>
+    <w:p>
+      <w:pPr>
+        <w:spacing w:line="360" w:lineRule="auto"/>
+        <w:jc w:val="both"/>
+        <w:rPr>
+          <w:rFonts w:ascii="Arial" w:hAnsi="Arial" w:cs="Arial"/>
+          <w:sz w:val="24"/>
+          <w:szCs w:val="24"/>
+        </w:rPr>
+      </w:pPr>
+    </w:p>
+    <w:p>
+      <w:pPr>
+        <w:spacing w:line="360" w:lineRule="auto"/>
+        <w:jc w:val="both"/>
+        <w:rPr>
+          <w:rFonts w:ascii="Arial" w:hAnsi="Arial" w:cs="Arial"/>
+          <w:sz w:val="24"/>
+          <w:szCs w:val="24"/>
+        </w:rPr>
+      </w:pPr>
+    </w:p>
+    <w:p>
+      <w:pPr>
+        <w:spacing w:line="360" w:lineRule="auto"/>
+        <w:jc w:val="both"/>
+        <w:rPr>
+          <w:rFonts w:ascii="Arial" w:hAnsi="Arial" w:cs="Arial"/>
+          <w:sz w:val="24"/>
+          <w:szCs w:val="24"/>
+        </w:rPr>
+      </w:pPr>
+    </w:p>
+    <w:p>
+      <w:pPr>
+        <w:spacing w:line="360" w:lineRule="auto"/>
+        <w:jc w:val="both"/>
+        <w:rPr>
+          <w:rFonts w:ascii="Arial" w:hAnsi="Arial" w:cs="Arial"/>
+          <w:sz w:val="24"/>
+          <w:szCs w:val="24"/>
+        </w:rPr>
+      </w:pPr>
+    </w:p>
+    <w:p>
+      <w:pPr>
+        <w:spacing w:line="360" w:lineRule="auto"/>
+        <w:jc w:val="both"/>
+        <w:rPr>
+          <w:rFonts w:ascii="Arial" w:hAnsi="Arial" w:cs="Arial"/>
+          <w:sz w:val="24"/>
+          <w:szCs w:val="24"/>
+        </w:rPr>
+      </w:pPr>
+    </w:p>
+    <w:p>
+      <w:pPr>
+        <w:spacing w:line="360" w:lineRule="auto"/>
+        <w:jc w:val="both"/>
+        <w:rPr>
+          <w:rFonts w:ascii="Arial" w:hAnsi="Arial" w:cs="Arial"/>
+          <w:bCs/>
+          <w:sz w:val="24"/>
+          <w:szCs w:val="24"/>
+        </w:rPr>
+      </w:pPr>
+      <w:r>
+        <w:rPr>
+          <w:rFonts w:ascii="Arial" w:hAnsi="Arial" w:cs="Arial"/>
+          <w:b/>
+          <w:sz w:val="24"/>
+          <w:szCs w:val="24"/>
+        </w:rPr>
+        <w:t>Nome:</w:t>
+      </w:r>
+      <w:r>
+        <w:rPr>
+          <w:rFonts w:ascii="Arial" w:hAnsi="Arial" w:cs="Arial"/>
+          <w:b/>
+          <w:sz w:val="24"/>
+          <w:szCs w:val="24"/>
+        </w:rPr>
+        <w:t xml:space="preserve"> </w:t>
+      </w:r>
+      <w:r>
+        <w:rPr>
+          <w:rFonts w:ascii="Arial" w:hAnsi="Arial" w:cs="Arial"/>
+          <w:bCs/>
+          <w:sz w:val="24"/>
+          <w:szCs w:val="24"/>
+        </w:rPr>
+        <w:t>Registo na base de dados.</w:t>
+      </w:r>
+    </w:p>
+    <w:p>
+      <w:pPr>
+        <w:spacing w:line="360" w:lineRule="auto"/>
+        <w:jc w:val="both"/>
+        <w:rPr>
+          <w:rFonts w:ascii="Arial" w:hAnsi="Arial" w:cs="Arial"/>
+          <w:b/>
+          <w:sz w:val="24"/>
+          <w:szCs w:val="24"/>
+        </w:rPr>
+      </w:pPr>
+      <w:r>
+        <w:rPr>
+          <w:rFonts w:ascii="Arial" w:hAnsi="Arial" w:cs="Arial"/>
+          <w:b/>
+          <w:sz w:val="24"/>
+          <w:szCs w:val="24"/>
+        </w:rPr>
+        <w:t xml:space="preserve">Requisito Funcional </w:t>
+      </w:r>
+      <w:r>
+        <w:rPr>
+          <w:rFonts w:ascii="Arial" w:hAnsi="Arial" w:cs="Arial"/>
+          <w:b/>
+          <w:sz w:val="24"/>
+          <w:szCs w:val="24"/>
+        </w:rPr>
+        <w:t>0</w:t>
+      </w:r>
+      <w:r>
+        <w:rPr>
+          <w:rFonts w:ascii="Arial" w:hAnsi="Arial" w:cs="Arial"/>
+          <w:b/>
+          <w:sz w:val="24"/>
+          <w:szCs w:val="24"/>
+        </w:rPr>
+        <w:t>9</w:t>
+      </w:r>
+    </w:p>
+    <w:p>
+      <w:pPr>
+        <w:spacing w:line="360" w:lineRule="auto"/>
+        <w:jc w:val="both"/>
+        <w:rPr>
+          <w:rFonts w:ascii="Arial" w:hAnsi="Arial" w:cs="Arial"/>
+          <w:bCs/>
+          <w:sz w:val="24"/>
+          <w:szCs w:val="24"/>
+        </w:rPr>
+      </w:pPr>
+      <w:r>
+        <w:rPr>
+          <w:rFonts w:ascii="Arial" w:hAnsi="Arial" w:cs="Arial"/>
+          <w:b/>
+          <w:sz w:val="24"/>
+          <w:szCs w:val="24"/>
+        </w:rPr>
+        <w:t>Categoria:</w:t>
+      </w:r>
+      <w:r>
+        <w:rPr>
+          <w:rFonts w:ascii="Arial" w:hAnsi="Arial" w:cs="Arial"/>
+          <w:b/>
+          <w:sz w:val="24"/>
+          <w:szCs w:val="24"/>
+        </w:rPr>
+        <w:t xml:space="preserve"> </w:t>
+      </w:r>
+      <w:r>
+        <w:rPr>
+          <w:rFonts w:ascii="Arial" w:hAnsi="Arial" w:cs="Arial"/>
+          <w:bCs/>
+          <w:sz w:val="24"/>
+          <w:szCs w:val="24"/>
+        </w:rPr>
+        <w:t>Backend</w:t>
+      </w:r>
+    </w:p>
+    <w:p>
+      <w:pPr>
+        <w:spacing w:line="360" w:lineRule="auto"/>
+        <w:jc w:val="both"/>
+        <w:rPr>
+          <w:rFonts w:ascii="Arial" w:hAnsi="Arial" w:cs="Arial"/>
+          <w:bCs/>
+          <w:sz w:val="24"/>
+          <w:szCs w:val="24"/>
+        </w:rPr>
+      </w:pPr>
+      <w:r>
+        <w:rPr>
+          <w:rFonts w:ascii="Arial" w:hAnsi="Arial" w:cs="Arial"/>
+          <w:b/>
+          <w:sz w:val="24"/>
+          <w:szCs w:val="24"/>
+        </w:rPr>
+        <w:t>I</w:t>
+      </w:r>
+      <w:r>
+        <w:rPr>
+          <w:rFonts w:ascii="Arial" w:hAnsi="Arial" w:cs="Arial"/>
+          <w:b/>
+          <w:sz w:val="24"/>
+          <w:szCs w:val="24"/>
+        </w:rPr>
+        <w:t>D</w:t>
+      </w:r>
+      <w:r>
+        <w:rPr>
+          <w:rFonts w:ascii="Arial" w:hAnsi="Arial" w:cs="Arial"/>
+          <w:b/>
+          <w:sz w:val="24"/>
+          <w:szCs w:val="24"/>
+        </w:rPr>
+        <w:t xml:space="preserve">: </w:t>
+      </w:r>
+      <w:r>
+        <w:rPr>
+          <w:rFonts w:ascii="Arial" w:hAnsi="Arial" w:cs="Arial"/>
+          <w:bCs/>
+          <w:sz w:val="24"/>
+          <w:szCs w:val="24"/>
+        </w:rPr>
+        <w:t>BACK</w:t>
       </w:r>
       <w:r>
         <w:rPr>
@@ -1938,6 +3077,310 @@
           <w:sz w:val="24"/>
           <w:szCs w:val="24"/>
         </w:rPr>
+        <w:t>1</w:t>
+      </w:r>
+    </w:p>
+    <w:p>
+      <w:pPr>
+        <w:spacing w:line="360" w:lineRule="auto"/>
+        <w:jc w:val="both"/>
+        <w:rPr>
+          <w:rFonts w:ascii="Arial" w:hAnsi="Arial" w:cs="Arial"/>
+          <w:sz w:val="24"/>
+          <w:szCs w:val="24"/>
+        </w:rPr>
+      </w:pPr>
+      <w:r>
+        <w:rPr>
+          <w:rFonts w:ascii="Arial" w:hAnsi="Arial" w:cs="Arial"/>
+          <w:b/>
+          <w:sz w:val="24"/>
+          <w:szCs w:val="24"/>
+        </w:rPr>
+        <w:t>Descrição:</w:t>
+      </w:r>
+      <w:r>
+        <w:rPr>
+          <w:rFonts w:ascii="Arial" w:hAnsi="Arial" w:cs="Arial"/>
+          <w:sz w:val="24"/>
+          <w:szCs w:val="24"/>
+        </w:rPr>
+        <w:t xml:space="preserve"> </w:t>
+      </w:r>
+      <w:r>
+        <w:rPr>
+          <w:rFonts w:ascii="Arial" w:hAnsi="Arial" w:cs="Arial"/>
+          <w:sz w:val="24"/>
+          <w:szCs w:val="24"/>
+        </w:rPr>
+        <w:t>Após ser detetada uma matrícula, esta deverá ser enviada para o backend onde esta será registada numa base de dados e respetiva verificação se existe na base de dados caso necessário.</w:t>
+      </w:r>
+    </w:p>
+    <w:p>
+      <w:pPr>
+        <w:spacing w:line="360" w:lineRule="auto"/>
+        <w:jc w:val="both"/>
+        <w:rPr>
+          <w:rFonts w:ascii="Arial" w:hAnsi="Arial" w:cs="Arial"/>
+          <w:sz w:val="24"/>
+          <w:szCs w:val="24"/>
+        </w:rPr>
+      </w:pPr>
+      <w:r>
+        <w:rPr>
+          <w:rFonts w:ascii="Arial" w:hAnsi="Arial" w:cs="Arial"/>
+          <w:b/>
+          <w:sz w:val="24"/>
+          <w:szCs w:val="24"/>
+        </w:rPr>
+        <w:t>Prioridade:</w:t>
+      </w:r>
+      <w:r>
+        <w:rPr>
+          <w:rFonts w:ascii="Arial" w:hAnsi="Arial" w:cs="Arial"/>
+          <w:b/>
+          <w:sz w:val="24"/>
+          <w:szCs w:val="24"/>
+        </w:rPr>
+        <w:t xml:space="preserve"> </w:t>
+      </w:r>
+      <w:r>
+        <w:rPr>
+          <w:rFonts w:ascii="Arial" w:hAnsi="Arial" w:cs="Arial"/>
+          <w:bCs/>
+          <w:sz w:val="24"/>
+          <w:szCs w:val="24"/>
+        </w:rPr>
+        <w:t>Alta</w:t>
+      </w:r>
+      <w:r>
+        <w:rPr>
+          <w:rFonts w:ascii="Arial" w:hAnsi="Arial" w:cs="Arial"/>
+          <w:sz w:val="24"/>
+          <w:szCs w:val="24"/>
+        </w:rPr>
+        <w:t xml:space="preserve"> </w:t>
+      </w:r>
+    </w:p>
+    <w:p>
+      <w:pPr>
+        <w:spacing w:line="360" w:lineRule="auto"/>
+        <w:jc w:val="both"/>
+        <w:rPr>
+          <w:rFonts w:ascii="Arial" w:hAnsi="Arial" w:cs="Arial"/>
+          <w:sz w:val="24"/>
+          <w:szCs w:val="24"/>
+        </w:rPr>
+      </w:pPr>
+      <w:r>
+        <w:rPr>
+          <w:rFonts w:ascii="Arial" w:hAnsi="Arial" w:cs="Arial"/>
+          <w:b/>
+          <w:sz w:val="24"/>
+          <w:szCs w:val="24"/>
+        </w:rPr>
+        <w:t>Estado:</w:t>
+      </w:r>
+      <w:r>
+        <w:rPr>
+          <w:rFonts w:ascii="Arial" w:hAnsi="Arial" w:cs="Arial"/>
+          <w:sz w:val="24"/>
+          <w:szCs w:val="24"/>
+        </w:rPr>
+        <w:t xml:space="preserve"> </w:t>
+      </w:r>
+      <w:r>
+        <w:rPr>
+          <w:rFonts w:ascii="Arial" w:hAnsi="Arial" w:cs="Arial"/>
+          <w:sz w:val="24"/>
+          <w:szCs w:val="24"/>
+        </w:rPr>
+        <w:t>Fixo</w:t>
+      </w:r>
+    </w:p>
+    <w:p>
+      <w:pPr>
+        <w:spacing w:line="360" w:lineRule="auto"/>
+        <w:jc w:val="both"/>
+        <w:rPr>
+          <w:rFonts w:ascii="Arial" w:hAnsi="Arial" w:cs="Arial"/>
+          <w:sz w:val="24"/>
+          <w:szCs w:val="24"/>
+        </w:rPr>
+      </w:pPr>
+    </w:p>
+    <w:p>
+      <w:pPr>
+        <w:spacing w:line="360" w:lineRule="auto"/>
+        <w:jc w:val="both"/>
+        <w:rPr>
+          <w:rFonts w:ascii="Arial" w:hAnsi="Arial" w:cs="Arial"/>
+          <w:bCs/>
+          <w:sz w:val="24"/>
+          <w:szCs w:val="24"/>
+        </w:rPr>
+      </w:pPr>
+      <w:r>
+        <w:rPr>
+          <w:rFonts w:ascii="Arial" w:hAnsi="Arial" w:cs="Arial"/>
+          <w:b/>
+          <w:sz w:val="24"/>
+          <w:szCs w:val="24"/>
+        </w:rPr>
+        <w:t>Nome:</w:t>
+      </w:r>
+      <w:r>
+        <w:rPr>
+          <w:rFonts w:ascii="Arial" w:hAnsi="Arial" w:cs="Arial"/>
+          <w:b/>
+          <w:sz w:val="24"/>
+          <w:szCs w:val="24"/>
+        </w:rPr>
+        <w:t xml:space="preserve"> </w:t>
+      </w:r>
+      <w:r>
+        <w:rPr>
+          <w:rFonts w:ascii="Arial" w:hAnsi="Arial" w:cs="Arial"/>
+          <w:bCs/>
+          <w:sz w:val="24"/>
+          <w:szCs w:val="24"/>
+        </w:rPr>
+        <w:t>Resposta</w:t>
+      </w:r>
+      <w:r>
+        <w:rPr>
+          <w:rFonts w:ascii="Arial" w:hAnsi="Arial" w:cs="Arial"/>
+          <w:bCs/>
+          <w:sz w:val="24"/>
+          <w:szCs w:val="24"/>
+        </w:rPr>
+        <w:t>.</w:t>
+      </w:r>
+    </w:p>
+    <w:p>
+      <w:pPr>
+        <w:spacing w:line="360" w:lineRule="auto"/>
+        <w:jc w:val="both"/>
+        <w:rPr>
+          <w:rFonts w:ascii="Arial" w:hAnsi="Arial" w:cs="Arial"/>
+          <w:b/>
+          <w:sz w:val="24"/>
+          <w:szCs w:val="24"/>
+          <w:u w:val="single"/>
+        </w:rPr>
+      </w:pPr>
+      <w:r>
+        <w:rPr>
+          <w:rFonts w:ascii="Arial" w:hAnsi="Arial" w:cs="Arial"/>
+          <w:b/>
+          <w:sz w:val="24"/>
+          <w:szCs w:val="24"/>
+        </w:rPr>
+        <w:t xml:space="preserve">Requisito Funcional </w:t>
+      </w:r>
+      <w:r>
+        <w:rPr>
+          <w:rFonts w:ascii="Arial" w:hAnsi="Arial" w:cs="Arial"/>
+          <w:b/>
+          <w:sz w:val="24"/>
+          <w:szCs w:val="24"/>
+        </w:rPr>
+        <w:t>10</w:t>
+      </w:r>
+    </w:p>
+    <w:p>
+      <w:pPr>
+        <w:spacing w:line="360" w:lineRule="auto"/>
+        <w:jc w:val="both"/>
+        <w:rPr>
+          <w:rFonts w:ascii="Arial" w:hAnsi="Arial" w:cs="Arial"/>
+          <w:bCs/>
+          <w:sz w:val="24"/>
+          <w:szCs w:val="24"/>
+        </w:rPr>
+      </w:pPr>
+      <w:r>
+        <w:rPr>
+          <w:rFonts w:ascii="Arial" w:hAnsi="Arial" w:cs="Arial"/>
+          <w:b/>
+          <w:sz w:val="24"/>
+          <w:szCs w:val="24"/>
+        </w:rPr>
+        <w:t>Categoria:</w:t>
+      </w:r>
+      <w:r>
+        <w:rPr>
+          <w:rFonts w:ascii="Arial" w:hAnsi="Arial" w:cs="Arial"/>
+          <w:b/>
+          <w:sz w:val="24"/>
+          <w:szCs w:val="24"/>
+        </w:rPr>
+        <w:t xml:space="preserve"> </w:t>
+      </w:r>
+      <w:r>
+        <w:rPr>
+          <w:rFonts w:ascii="Arial" w:hAnsi="Arial" w:cs="Arial"/>
+          <w:bCs/>
+          <w:sz w:val="24"/>
+          <w:szCs w:val="24"/>
+        </w:rPr>
+        <w:t>Backend</w:t>
+      </w:r>
+    </w:p>
+    <w:p>
+      <w:pPr>
+        <w:spacing w:line="360" w:lineRule="auto"/>
+        <w:jc w:val="both"/>
+        <w:rPr>
+          <w:rFonts w:ascii="Arial" w:hAnsi="Arial" w:cs="Arial"/>
+          <w:bCs/>
+          <w:sz w:val="24"/>
+          <w:szCs w:val="24"/>
+        </w:rPr>
+      </w:pPr>
+      <w:r>
+        <w:rPr>
+          <w:rFonts w:ascii="Arial" w:hAnsi="Arial" w:cs="Arial"/>
+          <w:b/>
+          <w:sz w:val="24"/>
+          <w:szCs w:val="24"/>
+        </w:rPr>
+        <w:t>I</w:t>
+      </w:r>
+      <w:r>
+        <w:rPr>
+          <w:rFonts w:ascii="Arial" w:hAnsi="Arial" w:cs="Arial"/>
+          <w:b/>
+          <w:sz w:val="24"/>
+          <w:szCs w:val="24"/>
+        </w:rPr>
+        <w:t>D</w:t>
+      </w:r>
+      <w:r>
+        <w:rPr>
+          <w:rFonts w:ascii="Arial" w:hAnsi="Arial" w:cs="Arial"/>
+          <w:b/>
+          <w:sz w:val="24"/>
+          <w:szCs w:val="24"/>
+        </w:rPr>
+        <w:t xml:space="preserve">: </w:t>
+      </w:r>
+      <w:r>
+        <w:rPr>
+          <w:rFonts w:ascii="Arial" w:hAnsi="Arial" w:cs="Arial"/>
+          <w:bCs/>
+          <w:sz w:val="24"/>
+          <w:szCs w:val="24"/>
+        </w:rPr>
+        <w:t>BACK-0</w:t>
+      </w:r>
+      <w:r>
+        <w:rPr>
+          <w:rFonts w:ascii="Arial" w:hAnsi="Arial" w:cs="Arial"/>
+          <w:bCs/>
+          <w:sz w:val="24"/>
+          <w:szCs w:val="24"/>
+        </w:rPr>
         <w:t>2</w:t>
       </w:r>
     </w:p>
@@ -1974,39 +3417,7 @@
           <w:sz w:val="24"/>
           <w:szCs w:val="24"/>
         </w:rPr>
-        <w:t xml:space="preserve">A aplicação </w:t>
-      </w:r>
-      <w:r>
-        <w:rPr>
-          <w:rFonts w:ascii="Arial" w:hAnsi="Arial" w:cs="Arial"/>
-          <w:sz w:val="24"/>
-          <w:szCs w:val="24"/>
-        </w:rPr>
-        <w:t xml:space="preserve">deverá proceder a deteção de matrículas automóveis </w:t>
-      </w:r>
-      <w:r>
-        <w:rPr>
-          <w:rFonts w:ascii="Arial" w:hAnsi="Arial" w:cs="Arial"/>
-          <w:sz w:val="24"/>
-          <w:szCs w:val="24"/>
-        </w:rPr>
-        <w:t xml:space="preserve">através da </w:t>
-      </w:r>
-      <w:r>
-        <w:rPr>
-          <w:rFonts w:ascii="Arial" w:hAnsi="Arial" w:cs="Arial"/>
-          <w:sz w:val="24"/>
-          <w:szCs w:val="24"/>
-        </w:rPr>
-        <w:t>captação de imagens</w:t>
-      </w:r>
-      <w:r>
-        <w:rPr>
-          <w:rFonts w:ascii="Arial" w:hAnsi="Arial" w:cs="Arial"/>
-          <w:sz w:val="24"/>
-          <w:szCs w:val="24"/>
-        </w:rPr>
-        <w:t xml:space="preserve"> e enviar as mesmas para um servidor onde irá vericar se estas se encontram na base de dados.</w:t>
+        <w:t>Após ser analisado a matrícula recebida, deverá ser enviada uma resposta para o rasberry pi, que irá receber e proceder ou não a abertura da cancela do parque.</w:t>
       </w:r>
     </w:p>
     <w:p>
@@ -2101,375 +3512,6 @@
           <w:szCs w:val="24"/>
         </w:rPr>
       </w:pPr>
-    </w:p>
-    <w:p>
-      <w:pPr>
-        <w:spacing w:line="360" w:lineRule="auto"/>
-        <w:jc w:val="both"/>
-        <w:rPr>
-          <w:rFonts w:ascii="Arial" w:hAnsi="Arial" w:cs="Arial"/>
-          <w:sz w:val="24"/>
-          <w:szCs w:val="24"/>
-        </w:rPr>
-      </w:pPr>
-    </w:p>
-    <w:p>
-      <w:pPr>
-        <w:spacing w:line="360" w:lineRule="auto"/>
-        <w:jc w:val="both"/>
-        <w:rPr>
-          <w:rFonts w:ascii="Arial" w:hAnsi="Arial" w:cs="Arial"/>
-          <w:sz w:val="24"/>
-          <w:szCs w:val="24"/>
-        </w:rPr>
-      </w:pPr>
-    </w:p>
-    <w:p>
-      <w:pPr>
-        <w:spacing w:line="360" w:lineRule="auto"/>
-        <w:jc w:val="both"/>
-        <w:rPr>
-          <w:rFonts w:ascii="Arial" w:hAnsi="Arial" w:cs="Arial"/>
-          <w:sz w:val="24"/>
-          <w:szCs w:val="24"/>
-        </w:rPr>
-      </w:pPr>
-    </w:p>
-    <w:p>
-      <w:pPr>
-        <w:spacing w:line="360" w:lineRule="auto"/>
-        <w:jc w:val="both"/>
-        <w:rPr>
-          <w:rFonts w:ascii="Arial" w:hAnsi="Arial" w:cs="Arial"/>
-          <w:sz w:val="24"/>
-          <w:szCs w:val="24"/>
-        </w:rPr>
-      </w:pPr>
-    </w:p>
-    <w:p>
-      <w:pPr>
-        <w:spacing w:line="360" w:lineRule="auto"/>
-        <w:jc w:val="both"/>
-        <w:rPr>
-          <w:rFonts w:ascii="Arial" w:hAnsi="Arial" w:cs="Arial"/>
-          <w:sz w:val="24"/>
-          <w:szCs w:val="24"/>
-        </w:rPr>
-      </w:pPr>
-    </w:p>
-    <w:p>
-      <w:pPr>
-        <w:spacing w:line="360" w:lineRule="auto"/>
-        <w:jc w:val="both"/>
-        <w:rPr>
-          <w:rFonts w:ascii="Arial" w:hAnsi="Arial" w:cs="Arial"/>
-          <w:sz w:val="24"/>
-          <w:szCs w:val="24"/>
-        </w:rPr>
-      </w:pPr>
-    </w:p>
-    <w:p>
-      <w:pPr>
-        <w:spacing w:line="360" w:lineRule="auto"/>
-        <w:jc w:val="both"/>
-        <w:rPr>
-          <w:rFonts w:ascii="Arial" w:hAnsi="Arial" w:cs="Arial"/>
-          <w:sz w:val="24"/>
-          <w:szCs w:val="24"/>
-        </w:rPr>
-      </w:pPr>
-    </w:p>
-    <w:p>
-      <w:pPr>
-        <w:spacing w:line="360" w:lineRule="auto"/>
-        <w:jc w:val="both"/>
-        <w:rPr>
-          <w:rFonts w:ascii="Arial" w:hAnsi="Arial" w:cs="Arial"/>
-          <w:bCs/>
-          <w:sz w:val="24"/>
-          <w:szCs w:val="24"/>
-        </w:rPr>
-      </w:pPr>
-      <w:r>
-        <w:rPr>
-          <w:rFonts w:ascii="Arial" w:hAnsi="Arial" w:cs="Arial"/>
-          <w:b/>
-          <w:sz w:val="24"/>
-          <w:szCs w:val="24"/>
-        </w:rPr>
-        <w:t>Nome:</w:t>
-      </w:r>
-      <w:r>
-        <w:rPr>
-          <w:rFonts w:ascii="Arial" w:hAnsi="Arial" w:cs="Arial"/>
-          <w:b/>
-          <w:sz w:val="24"/>
-          <w:szCs w:val="24"/>
-        </w:rPr>
-        <w:t xml:space="preserve"> </w:t>
-      </w:r>
-      <w:r>
-        <w:rPr>
-          <w:rFonts w:ascii="Arial" w:hAnsi="Arial" w:cs="Arial"/>
-          <w:bCs/>
-          <w:sz w:val="24"/>
-          <w:szCs w:val="24"/>
-        </w:rPr>
-        <w:t>Resposta de deteção.</w:t>
-      </w:r>
-    </w:p>
-    <w:p>
-      <w:pPr>
-        <w:spacing w:line="360" w:lineRule="auto"/>
-        <w:jc w:val="both"/>
-        <w:rPr>
-          <w:rFonts w:ascii="Arial" w:hAnsi="Arial" w:cs="Arial"/>
-          <w:b/>
-          <w:sz w:val="24"/>
-          <w:szCs w:val="24"/>
-        </w:rPr>
-      </w:pPr>
-      <w:r>
-        <w:rPr>
-          <w:rFonts w:ascii="Arial" w:hAnsi="Arial" w:cs="Arial"/>
-          <w:b/>
-          <w:sz w:val="24"/>
-          <w:szCs w:val="24"/>
-        </w:rPr>
-        <w:t xml:space="preserve">Requisito Funcional </w:t>
-      </w:r>
-      <w:r>
-        <w:rPr>
-          <w:rFonts w:ascii="Arial" w:hAnsi="Arial" w:cs="Arial"/>
-          <w:b/>
-          <w:sz w:val="24"/>
-          <w:szCs w:val="24"/>
-        </w:rPr>
-        <w:t>0</w:t>
-      </w:r>
-      <w:r>
-        <w:rPr>
-          <w:rFonts w:ascii="Arial" w:hAnsi="Arial" w:cs="Arial"/>
-          <w:b/>
-          <w:sz w:val="24"/>
-          <w:szCs w:val="24"/>
-        </w:rPr>
-        <w:t>7</w:t>
-      </w:r>
-    </w:p>
-    <w:p>
-      <w:pPr>
-        <w:spacing w:line="360" w:lineRule="auto"/>
-        <w:jc w:val="both"/>
-        <w:rPr>
-          <w:rFonts w:ascii="Arial" w:hAnsi="Arial" w:cs="Arial"/>
-          <w:bCs/>
-          <w:sz w:val="24"/>
-          <w:szCs w:val="24"/>
-        </w:rPr>
-      </w:pPr>
-      <w:r>
-        <w:rPr>
-          <w:rFonts w:ascii="Arial" w:hAnsi="Arial" w:cs="Arial"/>
-          <w:b/>
-          <w:sz w:val="24"/>
-          <w:szCs w:val="24"/>
-        </w:rPr>
-        <w:t>Categoria:</w:t>
-      </w:r>
-      <w:r>
-        <w:rPr>
-          <w:rFonts w:ascii="Arial" w:hAnsi="Arial" w:cs="Arial"/>
-          <w:b/>
-          <w:sz w:val="24"/>
-          <w:szCs w:val="24"/>
-        </w:rPr>
-        <w:t xml:space="preserve"> </w:t>
-      </w:r>
-      <w:r>
-        <w:rPr>
-          <w:rFonts w:ascii="Arial" w:hAnsi="Arial" w:cs="Arial"/>
-          <w:bCs/>
-          <w:sz w:val="24"/>
-          <w:szCs w:val="24"/>
-        </w:rPr>
-        <w:t>Aplicação</w:t>
-      </w:r>
-    </w:p>
-    <w:p>
-      <w:pPr>
-        <w:spacing w:line="360" w:lineRule="auto"/>
-        <w:jc w:val="both"/>
-        <w:rPr>
-          <w:rFonts w:ascii="Arial" w:hAnsi="Arial" w:cs="Arial"/>
-          <w:bCs/>
-          <w:sz w:val="24"/>
-          <w:szCs w:val="24"/>
-        </w:rPr>
-      </w:pPr>
-      <w:r>
-        <w:rPr>
-          <w:rFonts w:ascii="Arial" w:hAnsi="Arial" w:cs="Arial"/>
-          <w:b/>
-          <w:sz w:val="24"/>
-          <w:szCs w:val="24"/>
-        </w:rPr>
-        <w:t>I</w:t>
-      </w:r>
-      <w:r>
-        <w:rPr>
-          <w:rFonts w:ascii="Arial" w:hAnsi="Arial" w:cs="Arial"/>
-          <w:b/>
-          <w:sz w:val="24"/>
-          <w:szCs w:val="24"/>
-        </w:rPr>
-        <w:t>D</w:t>
-      </w:r>
-      <w:r>
-        <w:rPr>
-          <w:rFonts w:ascii="Arial" w:hAnsi="Arial" w:cs="Arial"/>
-          <w:b/>
-          <w:sz w:val="24"/>
-          <w:szCs w:val="24"/>
-        </w:rPr>
-        <w:t xml:space="preserve">: </w:t>
-      </w:r>
-      <w:r>
-        <w:rPr>
-          <w:rFonts w:ascii="Arial" w:hAnsi="Arial" w:cs="Arial"/>
-          <w:bCs/>
-          <w:sz w:val="24"/>
-          <w:szCs w:val="24"/>
-        </w:rPr>
-        <w:t>APP-0</w:t>
-      </w:r>
-      <w:r>
-        <w:rPr>
-          <w:rFonts w:ascii="Arial" w:hAnsi="Arial" w:cs="Arial"/>
-          <w:bCs/>
-          <w:sz w:val="24"/>
-          <w:szCs w:val="24"/>
-        </w:rPr>
-        <w:t>3</w:t>
-      </w:r>
-    </w:p>
-    <w:p>
-      <w:pPr>
-        <w:spacing w:line="360" w:lineRule="auto"/>
-        <w:jc w:val="both"/>
-        <w:rPr>
-          <w:rFonts w:ascii="Arial" w:hAnsi="Arial" w:cs="Arial"/>
-          <w:sz w:val="24"/>
-          <w:szCs w:val="24"/>
-        </w:rPr>
-      </w:pPr>
-      <w:r>
-        <w:rPr>
-          <w:rFonts w:ascii="Arial" w:hAnsi="Arial" w:cs="Arial"/>
-          <w:b/>
-          <w:sz w:val="24"/>
-          <w:szCs w:val="24"/>
-        </w:rPr>
-        <w:t>Descrição:</w:t>
-      </w:r>
-      <w:r>
-        <w:rPr>
-          <w:rFonts w:ascii="Arial" w:hAnsi="Arial" w:cs="Arial"/>
-          <w:sz w:val="24"/>
-          <w:szCs w:val="24"/>
-        </w:rPr>
-        <w:t xml:space="preserve"> </w:t>
-      </w:r>
-      <w:r>
-        <w:rPr>
-          <w:rFonts w:ascii="Arial" w:hAnsi="Arial" w:cs="Arial"/>
-          <w:sz w:val="24"/>
-          <w:szCs w:val="24"/>
-        </w:rPr>
-        <w:t>O servidor após receber a matrícula detetada pela apliucação, esta deverá enviar uma resposta caso a matrícula se encontra na base de dados ou não.</w:t>
-      </w:r>
-    </w:p>
-    <w:p>
-      <w:pPr>
-        <w:spacing w:line="360" w:lineRule="auto"/>
-        <w:jc w:val="both"/>
-        <w:rPr>
-          <w:rFonts w:ascii="Arial" w:hAnsi="Arial" w:cs="Arial"/>
-          <w:sz w:val="24"/>
-          <w:szCs w:val="24"/>
-        </w:rPr>
-      </w:pPr>
-      <w:r>
-        <w:rPr>
-          <w:rFonts w:ascii="Arial" w:hAnsi="Arial" w:cs="Arial"/>
-          <w:b/>
-          <w:sz w:val="24"/>
-          <w:szCs w:val="24"/>
-        </w:rPr>
-        <w:t>Prioridade:</w:t>
-      </w:r>
-      <w:r>
-        <w:rPr>
-          <w:rFonts w:ascii="Arial" w:hAnsi="Arial" w:cs="Arial"/>
-          <w:b/>
-          <w:sz w:val="24"/>
-          <w:szCs w:val="24"/>
-        </w:rPr>
-        <w:t xml:space="preserve"> </w:t>
-      </w:r>
-      <w:r>
-        <w:rPr>
-          <w:rFonts w:ascii="Arial" w:hAnsi="Arial" w:cs="Arial"/>
-          <w:bCs/>
-          <w:sz w:val="24"/>
-          <w:szCs w:val="24"/>
-        </w:rPr>
-        <w:t>Alta</w:t>
-      </w:r>
-      <w:r>
-        <w:rPr>
-          <w:rFonts w:ascii="Arial" w:hAnsi="Arial" w:cs="Arial"/>
-          <w:sz w:val="24"/>
-          <w:szCs w:val="24"/>
-        </w:rPr>
-        <w:t xml:space="preserve"> </w:t>
-      </w:r>
-    </w:p>
-    <w:p>
-      <w:pPr>
-        <w:spacing w:line="360" w:lineRule="auto"/>
-        <w:jc w:val="both"/>
-        <w:rPr>
-          <w:rFonts w:ascii="Arial" w:hAnsi="Arial" w:cs="Arial"/>
-          <w:sz w:val="24"/>
-          <w:szCs w:val="24"/>
-        </w:rPr>
-      </w:pPr>
-      <w:r>
-        <w:rPr>
-          <w:rFonts w:ascii="Arial" w:hAnsi="Arial" w:cs="Arial"/>
-          <w:b/>
-          <w:sz w:val="24"/>
-          <w:szCs w:val="24"/>
-        </w:rPr>
-        <w:t>Estado:</w:t>
-      </w:r>
-      <w:r>
-        <w:rPr>
-          <w:rFonts w:ascii="Arial" w:hAnsi="Arial" w:cs="Arial"/>
-          <w:sz w:val="24"/>
-          <w:szCs w:val="24"/>
-        </w:rPr>
-        <w:t xml:space="preserve"> </w:t>
-      </w:r>
-      <w:r>
-        <w:rPr>
-          <w:rFonts w:ascii="Arial" w:hAnsi="Arial" w:cs="Arial"/>
-          <w:sz w:val="24"/>
-          <w:szCs w:val="24"/>
-        </w:rPr>
-        <w:t>Fixo</w:t>
-      </w:r>
     </w:p>
     <w:p>
       <w:pPr>
@@ -2656,6 +3698,7 @@
     <w:lsdException w:name="HTML Sample" w:semiHidden="1" w:unhideWhenUsed="1"/>
     <w:lsdException w:name="HTML Typewriter" w:semiHidden="1" w:unhideWhenUsed="1"/>
     <w:lsdException w:name="HTML Variable" w:semiHidden="1" w:unhideWhenUsed="1"/>
+    <w:lsdException w:name="Normal Table" w:semiHidden="1" w:unhideWhenUsed="1"/>
     <w:lsdException w:name="annotation subject" w:semiHidden="1" w:unhideWhenUsed="1"/>
     <w:lsdException w:name="No List" w:semiHidden="1" w:unhideWhenUsed="1"/>
     <w:lsdException w:name="Outline List 1" w:semiHidden="1" w:unhideWhenUsed="1"/>
@@ -2702,8 +3745,10 @@
     <w:lsdException w:name="Table Subtle 2" w:semiHidden="1" w:unhideWhenUsed="1"/>
     <w:lsdException w:name="Table Web 1" w:semiHidden="1" w:unhideWhenUsed="1"/>
     <w:lsdException w:name="Table Web 2" w:semiHidden="1" w:unhideWhenUsed="1"/>
+    <w:lsdException w:name="Table Web 3" w:semiHidden="1" w:unhideWhenUsed="1"/>
     <w:lsdException w:name="Balloon Text" w:semiHidden="1" w:unhideWhenUsed="1"/>
     <w:lsdException w:name="Table Grid" w:uiPriority="39"/>
+    <w:lsdException w:name="Table Theme" w:semiHidden="1" w:unhideWhenUsed="1"/>
     <w:lsdException w:name="Placeholder Text" w:semiHidden="1"/>
     <w:lsdException w:name="No Spacing" w:uiPriority="1" w:qFormat="1"/>
     <w:lsdException w:name="Light Shading" w:uiPriority="60"/>
@@ -2936,6 +3981,7 @@
   <w:style w:type="character" w:default="1" w:styleId="Tipodeletrapredefinidodopargrafo">
     <w:name w:val="Default Paragraph Font"/>
     <w:uiPriority w:val="1"/>
+    <w:semiHidden/>
     <w:unhideWhenUsed/>
   </w:style>
   <w:style w:type="table" w:default="1" w:styleId="Tabelanormal">

</xml_diff>